<commit_message>
feat: finalize forgetting-curve scheduler with due logging and tests
</commit_message>
<xml_diff>
--- a/markdown.docx
+++ b/markdown.docx
@@ -132,7 +132,7 @@
           <w:bCs/>
         </w:rPr>
         <w:pict w14:anchorId="68651A09">
-          <v:rect id="_x0000_i1111" style="width:0;height:1.5pt" o:hralign="center" o:hrstd="t" o:hr="t" fillcolor="#a0a0a0" stroked="f"/>
+          <v:rect id="_x0000_i1025" style="width:0;height:1.5pt" o:hralign="center" o:hrstd="t" o:hr="t" fillcolor="#a0a0a0" stroked="f"/>
         </w:pict>
       </w:r>
     </w:p>
@@ -350,7 +350,7 @@
           <w:bCs/>
         </w:rPr>
         <w:pict w14:anchorId="09A4BFC9">
-          <v:rect id="_x0000_i1112" style="width:0;height:1.5pt" o:hralign="center" o:hrstd="t" o:hr="t" fillcolor="#a0a0a0" stroked="f"/>
+          <v:rect id="_x0000_i1026" style="width:0;height:1.5pt" o:hralign="center" o:hrstd="t" o:hr="t" fillcolor="#a0a0a0" stroked="f"/>
         </w:pict>
       </w:r>
     </w:p>
@@ -508,7 +508,7 @@
           <w:bCs/>
         </w:rPr>
         <w:pict w14:anchorId="105E46CF">
-          <v:rect id="_x0000_i1113" style="width:0;height:1.5pt" o:hralign="center" o:hrstd="t" o:hr="t" fillcolor="#a0a0a0" stroked="f"/>
+          <v:rect id="_x0000_i1027" style="width:0;height:1.5pt" o:hralign="center" o:hrstd="t" o:hr="t" fillcolor="#a0a0a0" stroked="f"/>
         </w:pict>
       </w:r>
     </w:p>
@@ -645,7 +645,7 @@
           <w:bCs/>
         </w:rPr>
         <w:pict w14:anchorId="0BCF1CF0">
-          <v:rect id="_x0000_i1114" style="width:0;height:1.5pt" o:hralign="center" o:hrstd="t" o:hr="t" fillcolor="#a0a0a0" stroked="f"/>
+          <v:rect id="_x0000_i1028" style="width:0;height:1.5pt" o:hralign="center" o:hrstd="t" o:hr="t" fillcolor="#a0a0a0" stroked="f"/>
         </w:pict>
       </w:r>
     </w:p>
@@ -887,7 +887,7 @@
           <w:bCs/>
         </w:rPr>
         <w:pict w14:anchorId="2395DD55">
-          <v:rect id="_x0000_i1115" style="width:0;height:1.5pt" o:hralign="center" o:hrstd="t" o:hr="t" fillcolor="#a0a0a0" stroked="f"/>
+          <v:rect id="_x0000_i1029" style="width:0;height:1.5pt" o:hralign="center" o:hrstd="t" o:hr="t" fillcolor="#a0a0a0" stroked="f"/>
         </w:pict>
       </w:r>
     </w:p>
@@ -1117,7 +1117,7 @@
           <w:bCs/>
         </w:rPr>
         <w:pict w14:anchorId="4758DDEB">
-          <v:rect id="_x0000_i1116" style="width:0;height:1.5pt" o:hralign="center" o:hrstd="t" o:hr="t" fillcolor="#a0a0a0" stroked="f"/>
+          <v:rect id="_x0000_i1030" style="width:0;height:1.5pt" o:hralign="center" o:hrstd="t" o:hr="t" fillcolor="#a0a0a0" stroked="f"/>
         </w:pict>
       </w:r>
     </w:p>
@@ -1363,7 +1363,7 @@
           <w:bCs/>
         </w:rPr>
         <w:pict w14:anchorId="37466A9F">
-          <v:rect id="_x0000_i1117" style="width:0;height:1.5pt" o:hralign="center" o:hrstd="t" o:hr="t" fillcolor="#a0a0a0" stroked="f"/>
+          <v:rect id="_x0000_i1031" style="width:0;height:1.5pt" o:hralign="center" o:hrstd="t" o:hr="t" fillcolor="#a0a0a0" stroked="f"/>
         </w:pict>
       </w:r>
     </w:p>
@@ -1498,7 +1498,7 @@
           <w:bCs/>
         </w:rPr>
         <w:pict w14:anchorId="23751EF8">
-          <v:rect id="_x0000_i1118" style="width:0;height:1.5pt" o:hralign="center" o:hrstd="t" o:hr="t" fillcolor="#a0a0a0" stroked="f"/>
+          <v:rect id="_x0000_i1032" style="width:0;height:1.5pt" o:hralign="center" o:hrstd="t" o:hr="t" fillcolor="#a0a0a0" stroked="f"/>
         </w:pict>
       </w:r>
     </w:p>
@@ -1685,7 +1685,7 @@
           <w:bCs/>
         </w:rPr>
         <w:pict w14:anchorId="5F31D553">
-          <v:rect id="_x0000_i1119" style="width:0;height:1.5pt" o:hralign="center" o:hrstd="t" o:hr="t" fillcolor="#a0a0a0" stroked="f"/>
+          <v:rect id="_x0000_i1033" style="width:0;height:1.5pt" o:hralign="center" o:hrstd="t" o:hr="t" fillcolor="#a0a0a0" stroked="f"/>
         </w:pict>
       </w:r>
     </w:p>
@@ -1872,7 +1872,7 @@
           <w:bCs/>
         </w:rPr>
         <w:pict w14:anchorId="15D1CB10">
-          <v:rect id="_x0000_i1120" style="width:0;height:1.5pt" o:hralign="center" o:hrstd="t" o:hr="t" fillcolor="#a0a0a0" stroked="f"/>
+          <v:rect id="_x0000_i1034" style="width:0;height:1.5pt" o:hralign="center" o:hrstd="t" o:hr="t" fillcolor="#a0a0a0" stroked="f"/>
         </w:pict>
       </w:r>
     </w:p>
@@ -2232,7 +2232,7 @@
           <w:bCs/>
         </w:rPr>
         <w:pict w14:anchorId="2C67EC98">
-          <v:rect id="_x0000_i1121" style="width:0;height:1.5pt" o:hralign="center" o:hrstd="t" o:hr="t" fillcolor="#a0a0a0" stroked="f"/>
+          <v:rect id="_x0000_i1035" style="width:0;height:1.5pt" o:hralign="center" o:hrstd="t" o:hr="t" fillcolor="#a0a0a0" stroked="f"/>
         </w:pict>
       </w:r>
     </w:p>
@@ -2394,7 +2394,7 @@
           <w:bCs/>
         </w:rPr>
         <w:pict w14:anchorId="29EC5D82">
-          <v:rect id="_x0000_i1122" style="width:0;height:1.5pt" o:hralign="center" o:hrstd="t" o:hr="t" fillcolor="#a0a0a0" stroked="f"/>
+          <v:rect id="_x0000_i1036" style="width:0;height:1.5pt" o:hralign="center" o:hrstd="t" o:hr="t" fillcolor="#a0a0a0" stroked="f"/>
         </w:pict>
       </w:r>
     </w:p>
@@ -2536,7 +2536,7 @@
           <w:bCs/>
         </w:rPr>
         <w:pict w14:anchorId="6BCC1958">
-          <v:rect id="_x0000_i1123" style="width:0;height:1.5pt" o:hralign="center" o:hrstd="t" o:hr="t" fillcolor="#a0a0a0" stroked="f"/>
+          <v:rect id="_x0000_i1037" style="width:0;height:1.5pt" o:hralign="center" o:hrstd="t" o:hr="t" fillcolor="#a0a0a0" stroked="f"/>
         </w:pict>
       </w:r>
     </w:p>
@@ -2701,7 +2701,7 @@
           <w:bCs/>
         </w:rPr>
         <w:pict w14:anchorId="0FF52C00">
-          <v:rect id="_x0000_i1124" style="width:0;height:1.5pt" o:hralign="center" o:hrstd="t" o:hr="t" fillcolor="#a0a0a0" stroked="f"/>
+          <v:rect id="_x0000_i1038" style="width:0;height:1.5pt" o:hralign="center" o:hrstd="t" o:hr="t" fillcolor="#a0a0a0" stroked="f"/>
         </w:pict>
       </w:r>
     </w:p>
@@ -3049,7 +3049,7 @@
     <w:p>
       <w:r>
         <w:pict w14:anchorId="49887C85">
-          <v:rect id="_x0000_i1025" style="width:0;height:1.5pt" o:hralign="center" o:hrstd="t" o:hr="t" fillcolor="#a0a0a0" stroked="f"/>
+          <v:rect id="_x0000_i1039" style="width:0;height:1.5pt" o:hralign="center" o:hrstd="t" o:hr="t" fillcolor="#a0a0a0" stroked="f"/>
         </w:pict>
       </w:r>
     </w:p>
@@ -3471,7 +3471,7 @@
     <w:p>
       <w:r>
         <w:pict w14:anchorId="141DD38F">
-          <v:rect id="_x0000_i1026" style="width:0;height:1.5pt" o:hralign="center" o:hrstd="t" o:hr="t" fillcolor="#a0a0a0" stroked="f"/>
+          <v:rect id="_x0000_i1040" style="width:0;height:1.5pt" o:hralign="center" o:hrstd="t" o:hr="t" fillcolor="#a0a0a0" stroked="f"/>
         </w:pict>
       </w:r>
     </w:p>
@@ -3599,6 +3599,1462 @@
         <w:t xml:space="preserve"> Rewards system (coins + shop + room)</w:t>
       </w:r>
     </w:p>
+    <w:p>
+      <w:pPr>
+        <w:rPr>
+          <w:b/>
+          <w:bCs/>
+        </w:rPr>
+      </w:pPr>
+      <w:r>
+        <w:rPr>
+          <w:rFonts w:ascii="Segoe UI Emoji" w:hAnsi="Segoe UI Emoji" w:cs="Segoe UI Emoji"/>
+          <w:b/>
+          <w:bCs/>
+        </w:rPr>
+        <w:t>📘</w:t>
+      </w:r>
+      <w:r>
+        <w:rPr>
+          <w:b/>
+          <w:bCs/>
+        </w:rPr>
+        <w:t xml:space="preserve"> Scheduler Design – Forgetting Curve Model</w:t>
+      </w:r>
+    </w:p>
+    <w:p>
+      <w:pPr>
+        <w:rPr>
+          <w:b/>
+          <w:bCs/>
+        </w:rPr>
+      </w:pPr>
+      <w:r>
+        <w:rPr>
+          <w:b/>
+          <w:bCs/>
+        </w:rPr>
+        <w:t>Overview</w:t>
+      </w:r>
+    </w:p>
+    <w:p>
+      <w:r>
+        <w:t>CC Review uses an exponential forgetting curve model to schedule vocabulary reviews.</w:t>
+      </w:r>
+    </w:p>
+    <w:p>
+      <w:r>
+        <w:t xml:space="preserve">The system tracks a per-word </w:t>
+      </w:r>
+      <w:r>
+        <w:rPr>
+          <w:b/>
+          <w:bCs/>
+        </w:rPr>
+        <w:t>stability value (S)</w:t>
+      </w:r>
+      <w:r>
+        <w:t xml:space="preserve"> and schedules the next review when predicted recall probability falls to a target threshold.</w:t>
+      </w:r>
+    </w:p>
+    <w:p>
+      <w:r>
+        <w:t>This design prioritizes:</w:t>
+      </w:r>
+    </w:p>
+    <w:p>
+      <w:pPr>
+        <w:numPr>
+          <w:ilvl w:val="0"/>
+          <w:numId w:val="28"/>
+        </w:numPr>
+      </w:pPr>
+      <w:r>
+        <w:t>Long-term retention</w:t>
+      </w:r>
+    </w:p>
+    <w:p>
+      <w:pPr>
+        <w:numPr>
+          <w:ilvl w:val="0"/>
+          <w:numId w:val="28"/>
+        </w:numPr>
+      </w:pPr>
+      <w:r>
+        <w:t>Predictable spacing growth</w:t>
+      </w:r>
+    </w:p>
+    <w:p>
+      <w:pPr>
+        <w:numPr>
+          <w:ilvl w:val="0"/>
+          <w:numId w:val="28"/>
+        </w:numPr>
+      </w:pPr>
+      <w:r>
+        <w:t>Deterministic, testable scheduling logic</w:t>
+      </w:r>
+    </w:p>
+    <w:p>
+      <w:r>
+        <w:pict w14:anchorId="5D9DAB3F">
+          <v:rect id="_x0000_i1101" style="width:0;height:1.5pt" o:hralign="center" o:hrstd="t" o:hr="t" fillcolor="#a0a0a0" stroked="f"/>
+        </w:pict>
+      </w:r>
+    </w:p>
+    <w:p>
+      <w:pPr>
+        <w:rPr>
+          <w:b/>
+          <w:bCs/>
+        </w:rPr>
+      </w:pPr>
+      <w:r>
+        <w:rPr>
+          <w:b/>
+          <w:bCs/>
+        </w:rPr>
+        <w:t>Mathematical Model</w:t>
+      </w:r>
+    </w:p>
+    <w:p>
+      <w:r>
+        <w:t>We assume memory decay follows exponential forgetting:</w:t>
+      </w:r>
+    </w:p>
+    <w:p>
+      <m:oMathPara>
+        <m:oMath>
+          <m:r>
+            <w:rPr>
+              <w:rFonts w:ascii="Cambria Math" w:hAnsi="Cambria Math"/>
+            </w:rPr>
+            <m:t>P(</m:t>
+          </m:r>
+          <m:r>
+            <m:rPr>
+              <m:nor/>
+            </m:rPr>
+            <m:t xml:space="preserve">recall at time </m:t>
+          </m:r>
+          <m:r>
+            <w:rPr>
+              <w:rFonts w:ascii="Cambria Math" w:hAnsi="Cambria Math"/>
+            </w:rPr>
+            <m:t>t)=</m:t>
+          </m:r>
+          <m:sSup>
+            <m:sSupPr>
+              <m:ctrlPr>
+                <w:rPr>
+                  <w:rFonts w:ascii="Cambria Math" w:hAnsi="Cambria Math"/>
+                </w:rPr>
+              </m:ctrlPr>
+            </m:sSupPr>
+            <m:e>
+              <m:r>
+                <w:rPr>
+                  <w:rFonts w:ascii="Cambria Math" w:hAnsi="Cambria Math"/>
+                </w:rPr>
+                <m:t>e</m:t>
+              </m:r>
+            </m:e>
+            <m:sup>
+              <m:r>
+                <w:rPr>
+                  <w:rFonts w:ascii="Cambria Math" w:hAnsi="Cambria Math"/>
+                </w:rPr>
+                <m:t>-t</m:t>
+              </m:r>
+              <m:r>
+                <m:rPr>
+                  <m:sty m:val="p"/>
+                </m:rPr>
+                <w:rPr>
+                  <w:rFonts w:ascii="Cambria Math" w:hAnsi="Cambria Math"/>
+                </w:rPr>
+                <m:t>/</m:t>
+              </m:r>
+              <m:r>
+                <w:rPr>
+                  <w:rFonts w:ascii="Cambria Math" w:hAnsi="Cambria Math"/>
+                </w:rPr>
+                <m:t>S</m:t>
+              </m:r>
+            </m:sup>
+          </m:sSup>
+          <m:r>
+            <w:br/>
+          </m:r>
+        </m:oMath>
+      </m:oMathPara>
+    </w:p>
+    <w:p>
+      <w:r>
+        <w:t>Where:</w:t>
+      </w:r>
+    </w:p>
+    <w:p>
+      <w:pPr>
+        <w:numPr>
+          <w:ilvl w:val="0"/>
+          <w:numId w:val="29"/>
+        </w:numPr>
+      </w:pPr>
+      <w:r>
+        <w:t>t = time since last review (in days)</w:t>
+      </w:r>
+    </w:p>
+    <w:p>
+      <w:pPr>
+        <w:numPr>
+          <w:ilvl w:val="0"/>
+          <w:numId w:val="29"/>
+        </w:numPr>
+      </w:pPr>
+      <w:r>
+        <w:t>S = stability (in days)</w:t>
+      </w:r>
+    </w:p>
+    <w:p>
+      <w:r>
+        <w:t xml:space="preserve">We schedule the next review when predicted recall falls to </w:t>
+      </w:r>
+      <w:proofErr w:type="spellStart"/>
+      <w:r>
+        <w:t>R_target</w:t>
+      </w:r>
+      <w:proofErr w:type="spellEnd"/>
+      <w:r>
+        <w:t>.</w:t>
+      </w:r>
+    </w:p>
+    <w:p>
+      <m:oMathPara>
+        <m:oMath>
+          <m:sSub>
+            <m:sSubPr>
+              <m:ctrlPr>
+                <w:rPr>
+                  <w:rFonts w:ascii="Cambria Math" w:hAnsi="Cambria Math"/>
+                </w:rPr>
+              </m:ctrlPr>
+            </m:sSubPr>
+            <m:e>
+              <m:r>
+                <w:rPr>
+                  <w:rFonts w:ascii="Cambria Math" w:hAnsi="Cambria Math"/>
+                </w:rPr>
+                <m:t>t</m:t>
+              </m:r>
+            </m:e>
+            <m:sub>
+              <m:r>
+                <w:rPr>
+                  <w:rFonts w:ascii="Cambria Math" w:hAnsi="Cambria Math"/>
+                </w:rPr>
+                <m:t>next</m:t>
+              </m:r>
+            </m:sub>
+          </m:sSub>
+          <m:r>
+            <w:rPr>
+              <w:rFonts w:ascii="Cambria Math" w:hAnsi="Cambria Math"/>
+            </w:rPr>
+            <m:t>=-S⋅</m:t>
+          </m:r>
+          <m:r>
+            <m:rPr>
+              <m:sty m:val="p"/>
+            </m:rPr>
+            <w:rPr>
+              <w:rFonts w:ascii="Cambria Math" w:hAnsi="Cambria Math"/>
+            </w:rPr>
+            <m:t>ln</m:t>
+          </m:r>
+          <m:r>
+            <w:rPr>
+              <w:rFonts w:ascii="Cambria Math" w:hAnsi="Cambria Math"/>
+            </w:rPr>
+            <m:t>⁡(</m:t>
+          </m:r>
+          <m:sSub>
+            <m:sSubPr>
+              <m:ctrlPr>
+                <w:rPr>
+                  <w:rFonts w:ascii="Cambria Math" w:hAnsi="Cambria Math"/>
+                </w:rPr>
+              </m:ctrlPr>
+            </m:sSubPr>
+            <m:e>
+              <m:r>
+                <w:rPr>
+                  <w:rFonts w:ascii="Cambria Math" w:hAnsi="Cambria Math"/>
+                </w:rPr>
+                <m:t>R</m:t>
+              </m:r>
+            </m:e>
+            <m:sub>
+              <m:r>
+                <w:rPr>
+                  <w:rFonts w:ascii="Cambria Math" w:hAnsi="Cambria Math"/>
+                </w:rPr>
+                <m:t>target</m:t>
+              </m:r>
+            </m:sub>
+          </m:sSub>
+          <m:r>
+            <w:rPr>
+              <w:rFonts w:ascii="Cambria Math" w:hAnsi="Cambria Math"/>
+            </w:rPr>
+            <m:t>)</m:t>
+          </m:r>
+          <m:r>
+            <w:rPr>
+              <w:i/>
+            </w:rPr>
+            <w:br/>
+          </m:r>
+        </m:oMath>
+      </m:oMathPara>
+    </w:p>
+    <w:p>
+      <w:r>
+        <w:pict w14:anchorId="04BF7BDD">
+          <v:rect id="_x0000_i1102" style="width:0;height:1.5pt" o:hralign="center" o:hrstd="t" o:hr="t" fillcolor="#a0a0a0" stroked="f"/>
+        </w:pict>
+      </w:r>
+    </w:p>
+    <w:p>
+      <w:pPr>
+        <w:rPr>
+          <w:b/>
+          <w:bCs/>
+        </w:rPr>
+      </w:pPr>
+      <w:r>
+        <w:rPr>
+          <w:b/>
+          <w:bCs/>
+        </w:rPr>
+        <w:t>Current Parameters</w:t>
+      </w:r>
+    </w:p>
+    <w:p>
+      <w:proofErr w:type="spellStart"/>
+      <w:r>
+        <w:t>R_target</w:t>
+      </w:r>
+      <w:proofErr w:type="spellEnd"/>
+      <w:r>
+        <w:t xml:space="preserve"> = 0.90</w:t>
+      </w:r>
+    </w:p>
+    <w:p>
+      <w:proofErr w:type="spellStart"/>
+      <w:r>
+        <w:t>S_min</w:t>
+      </w:r>
+      <w:proofErr w:type="spellEnd"/>
+      <w:r>
+        <w:t xml:space="preserve"> = 0.5</w:t>
+      </w:r>
+    </w:p>
+    <w:p>
+      <w:proofErr w:type="spellStart"/>
+      <w:r>
+        <w:t>intervalDays</w:t>
+      </w:r>
+      <w:proofErr w:type="spellEnd"/>
+      <w:r>
+        <w:t xml:space="preserve"> = </w:t>
+      </w:r>
+      <w:proofErr w:type="spellStart"/>
+      <w:r>
+        <w:t>Math.max</w:t>
+      </w:r>
+      <w:proofErr w:type="spellEnd"/>
+      <w:r>
+        <w:t xml:space="preserve">(1, </w:t>
+      </w:r>
+      <w:proofErr w:type="spellStart"/>
+      <w:r>
+        <w:t>Math.round</w:t>
+      </w:r>
+      <w:proofErr w:type="spellEnd"/>
+      <w:r>
+        <w:t>(-S * Math.log(</w:t>
+      </w:r>
+      <w:proofErr w:type="spellStart"/>
+      <w:r>
+        <w:t>R_target</w:t>
+      </w:r>
+      <w:proofErr w:type="spellEnd"/>
+      <w:r>
+        <w:t>)))</w:t>
+      </w:r>
+    </w:p>
+    <w:p>
+      <w:pPr>
+        <w:numPr>
+          <w:ilvl w:val="0"/>
+          <w:numId w:val="30"/>
+        </w:numPr>
+      </w:pPr>
+      <w:proofErr w:type="spellStart"/>
+      <w:r>
+        <w:t>R_target</w:t>
+      </w:r>
+      <w:proofErr w:type="spellEnd"/>
+      <w:r>
+        <w:t xml:space="preserve"> = 0.90 means we review when predicted recall drops to 90%.</w:t>
+      </w:r>
+    </w:p>
+    <w:p>
+      <w:pPr>
+        <w:numPr>
+          <w:ilvl w:val="0"/>
+          <w:numId w:val="30"/>
+        </w:numPr>
+      </w:pPr>
+      <w:proofErr w:type="spellStart"/>
+      <w:r>
+        <w:t>S_min</w:t>
+      </w:r>
+      <w:proofErr w:type="spellEnd"/>
+      <w:r>
+        <w:t xml:space="preserve"> = 0.5 prevents stability collapse.</w:t>
+      </w:r>
+    </w:p>
+    <w:p>
+      <w:pPr>
+        <w:numPr>
+          <w:ilvl w:val="0"/>
+          <w:numId w:val="30"/>
+        </w:numPr>
+      </w:pPr>
+      <w:proofErr w:type="spellStart"/>
+      <w:r>
+        <w:t>Math.round</w:t>
+      </w:r>
+      <w:proofErr w:type="spellEnd"/>
+      <w:r>
+        <w:t xml:space="preserve"> is used to convert fractional days to whole days.</w:t>
+      </w:r>
+    </w:p>
+    <w:p>
+      <w:pPr>
+        <w:numPr>
+          <w:ilvl w:val="0"/>
+          <w:numId w:val="30"/>
+        </w:numPr>
+      </w:pPr>
+      <w:proofErr w:type="spellStart"/>
+      <w:r>
+        <w:t>Math.max</w:t>
+      </w:r>
+      <w:proofErr w:type="spellEnd"/>
+      <w:r>
+        <w:t>(1, …) ensures minimum interval of 1 day.</w:t>
+      </w:r>
+    </w:p>
+    <w:p>
+      <w:r>
+        <w:pict w14:anchorId="40FF76F2">
+          <v:rect id="_x0000_i1103" style="width:0;height:1.5pt" o:hralign="center" o:hrstd="t" o:hr="t" fillcolor="#a0a0a0" stroked="f"/>
+        </w:pict>
+      </w:r>
+    </w:p>
+    <w:p>
+      <w:pPr>
+        <w:rPr>
+          <w:b/>
+          <w:bCs/>
+        </w:rPr>
+      </w:pPr>
+      <w:r>
+        <w:rPr>
+          <w:b/>
+          <w:bCs/>
+        </w:rPr>
+        <w:t>Field Interpretation</w:t>
+      </w:r>
+    </w:p>
+    <w:p>
+      <w:r>
+        <w:t>We reuse the existing Word schema:</w:t>
+      </w:r>
+    </w:p>
+    <w:p>
+      <w:r>
+        <w:t xml:space="preserve">ease → </w:t>
+      </w:r>
+      <w:proofErr w:type="spellStart"/>
+      <w:r>
+        <w:t>stabilityDays</w:t>
+      </w:r>
+      <w:proofErr w:type="spellEnd"/>
+      <w:r>
+        <w:t xml:space="preserve"> (S)</w:t>
+      </w:r>
+    </w:p>
+    <w:p>
+      <w:proofErr w:type="spellStart"/>
+      <w:r>
+        <w:t>intervalDays</w:t>
+      </w:r>
+      <w:proofErr w:type="spellEnd"/>
+      <w:r>
+        <w:t xml:space="preserve"> → scheduled interval in days</w:t>
+      </w:r>
+    </w:p>
+    <w:p>
+      <w:r>
+        <w:t>repetitions → reinforcement counter</w:t>
+      </w:r>
+    </w:p>
+    <w:p>
+      <w:proofErr w:type="spellStart"/>
+      <w:r>
+        <w:t>nextReviewAt</w:t>
+      </w:r>
+      <w:proofErr w:type="spellEnd"/>
+      <w:r>
+        <w:t xml:space="preserve"> → timestamp (</w:t>
+      </w:r>
+      <w:proofErr w:type="spellStart"/>
+      <w:r>
+        <w:t>ms</w:t>
+      </w:r>
+      <w:proofErr w:type="spellEnd"/>
+      <w:r>
+        <w:t>)</w:t>
+      </w:r>
+    </w:p>
+    <w:p>
+      <w:r>
+        <w:t xml:space="preserve">Note: </w:t>
+      </w:r>
+      <w:proofErr w:type="spellStart"/>
+      <w:r>
+        <w:t>word.ease</w:t>
+      </w:r>
+      <w:proofErr w:type="spellEnd"/>
+      <w:r>
+        <w:t xml:space="preserve"> is repurposed to store </w:t>
+      </w:r>
+      <w:proofErr w:type="spellStart"/>
+      <w:r>
+        <w:t>stabilityDays</w:t>
+      </w:r>
+      <w:proofErr w:type="spellEnd"/>
+      <w:r>
+        <w:t>.</w:t>
+      </w:r>
+    </w:p>
+    <w:p>
+      <w:r>
+        <w:pict w14:anchorId="2382FB75">
+          <v:rect id="_x0000_i1104" style="width:0;height:1.5pt" o:hralign="center" o:hrstd="t" o:hr="t" fillcolor="#a0a0a0" stroked="f"/>
+        </w:pict>
+      </w:r>
+    </w:p>
+    <w:p>
+      <w:pPr>
+        <w:rPr>
+          <w:b/>
+          <w:bCs/>
+        </w:rPr>
+      </w:pPr>
+      <w:r>
+        <w:rPr>
+          <w:b/>
+          <w:bCs/>
+        </w:rPr>
+        <w:t>Stability Update Rules</w:t>
+      </w:r>
+    </w:p>
+    <w:p>
+      <w:r>
+        <w:t>When a word is graded:</w:t>
+      </w:r>
+    </w:p>
+    <w:tbl>
+      <w:tblPr>
+        <w:tblW w:w="0" w:type="auto"/>
+        <w:tblCellSpacing w:w="15" w:type="dxa"/>
+        <w:tblCellMar>
+          <w:top w:w="15" w:type="dxa"/>
+          <w:left w:w="15" w:type="dxa"/>
+          <w:bottom w:w="15" w:type="dxa"/>
+          <w:right w:w="15" w:type="dxa"/>
+        </w:tblCellMar>
+        <w:tblLook w:val="04A0" w:firstRow="1" w:lastRow="0" w:firstColumn="1" w:lastColumn="0" w:noHBand="0" w:noVBand="1"/>
+      </w:tblPr>
+      <w:tblGrid>
+        <w:gridCol w:w="677"/>
+        <w:gridCol w:w="1662"/>
+        <w:gridCol w:w="1210"/>
+      </w:tblGrid>
+      <w:tr>
+        <w:trPr>
+          <w:tblHeader/>
+          <w:tblCellSpacing w:w="15" w:type="dxa"/>
+        </w:trPr>
+        <w:tc>
+          <w:tcPr>
+            <w:tcW w:w="0" w:type="auto"/>
+            <w:vAlign w:val="center"/>
+            <w:hideMark/>
+          </w:tcPr>
+          <w:p>
+            <w:pPr>
+              <w:rPr>
+                <w:b/>
+                <w:bCs/>
+              </w:rPr>
+            </w:pPr>
+            <w:r>
+              <w:rPr>
+                <w:b/>
+                <w:bCs/>
+              </w:rPr>
+              <w:t>Grade</w:t>
+            </w:r>
+          </w:p>
+        </w:tc>
+        <w:tc>
+          <w:tcPr>
+            <w:tcW w:w="0" w:type="auto"/>
+            <w:vAlign w:val="center"/>
+            <w:hideMark/>
+          </w:tcPr>
+          <w:p>
+            <w:pPr>
+              <w:rPr>
+                <w:b/>
+                <w:bCs/>
+              </w:rPr>
+            </w:pPr>
+            <w:r>
+              <w:rPr>
+                <w:b/>
+                <w:bCs/>
+              </w:rPr>
+              <w:t>Stability Update</w:t>
+            </w:r>
+          </w:p>
+        </w:tc>
+        <w:tc>
+          <w:tcPr>
+            <w:tcW w:w="0" w:type="auto"/>
+            <w:vAlign w:val="center"/>
+            <w:hideMark/>
+          </w:tcPr>
+          <w:p>
+            <w:pPr>
+              <w:rPr>
+                <w:b/>
+                <w:bCs/>
+              </w:rPr>
+            </w:pPr>
+            <w:r>
+              <w:rPr>
+                <w:b/>
+                <w:bCs/>
+              </w:rPr>
+              <w:t>Repetitions</w:t>
+            </w:r>
+          </w:p>
+        </w:tc>
+      </w:tr>
+      <w:tr>
+        <w:trPr>
+          <w:tblCellSpacing w:w="15" w:type="dxa"/>
+        </w:trPr>
+        <w:tc>
+          <w:tcPr>
+            <w:tcW w:w="0" w:type="auto"/>
+            <w:vAlign w:val="center"/>
+            <w:hideMark/>
+          </w:tcPr>
+          <w:p>
+            <w:r>
+              <w:t>Again</w:t>
+            </w:r>
+          </w:p>
+        </w:tc>
+        <w:tc>
+          <w:tcPr>
+            <w:tcW w:w="0" w:type="auto"/>
+            <w:vAlign w:val="center"/>
+            <w:hideMark/>
+          </w:tcPr>
+          <w:p>
+            <w:r>
+              <w:t>S * 0.60</w:t>
+            </w:r>
+          </w:p>
+        </w:tc>
+        <w:tc>
+          <w:tcPr>
+            <w:tcW w:w="0" w:type="auto"/>
+            <w:vAlign w:val="center"/>
+            <w:hideMark/>
+          </w:tcPr>
+          <w:p>
+            <w:r>
+              <w:t>reset to 0</w:t>
+            </w:r>
+          </w:p>
+        </w:tc>
+      </w:tr>
+      <w:tr>
+        <w:trPr>
+          <w:tblCellSpacing w:w="15" w:type="dxa"/>
+        </w:trPr>
+        <w:tc>
+          <w:tcPr>
+            <w:tcW w:w="0" w:type="auto"/>
+            <w:vAlign w:val="center"/>
+            <w:hideMark/>
+          </w:tcPr>
+          <w:p>
+            <w:r>
+              <w:t>Hard</w:t>
+            </w:r>
+          </w:p>
+        </w:tc>
+        <w:tc>
+          <w:tcPr>
+            <w:tcW w:w="0" w:type="auto"/>
+            <w:vAlign w:val="center"/>
+            <w:hideMark/>
+          </w:tcPr>
+          <w:p>
+            <w:r>
+              <w:t>S * 1.05</w:t>
+            </w:r>
+          </w:p>
+        </w:tc>
+        <w:tc>
+          <w:tcPr>
+            <w:tcW w:w="0" w:type="auto"/>
+            <w:vAlign w:val="center"/>
+            <w:hideMark/>
+          </w:tcPr>
+          <w:p>
+            <w:r>
+              <w:t>+1</w:t>
+            </w:r>
+          </w:p>
+        </w:tc>
+      </w:tr>
+      <w:tr>
+        <w:trPr>
+          <w:tblCellSpacing w:w="15" w:type="dxa"/>
+        </w:trPr>
+        <w:tc>
+          <w:tcPr>
+            <w:tcW w:w="0" w:type="auto"/>
+            <w:vAlign w:val="center"/>
+            <w:hideMark/>
+          </w:tcPr>
+          <w:p>
+            <w:r>
+              <w:t>Good</w:t>
+            </w:r>
+          </w:p>
+        </w:tc>
+        <w:tc>
+          <w:tcPr>
+            <w:tcW w:w="0" w:type="auto"/>
+            <w:vAlign w:val="center"/>
+            <w:hideMark/>
+          </w:tcPr>
+          <w:p>
+            <w:r>
+              <w:t>S * 1.35</w:t>
+            </w:r>
+          </w:p>
+        </w:tc>
+        <w:tc>
+          <w:tcPr>
+            <w:tcW w:w="0" w:type="auto"/>
+            <w:vAlign w:val="center"/>
+            <w:hideMark/>
+          </w:tcPr>
+          <w:p>
+            <w:r>
+              <w:t>+1</w:t>
+            </w:r>
+          </w:p>
+        </w:tc>
+      </w:tr>
+      <w:tr>
+        <w:trPr>
+          <w:tblCellSpacing w:w="15" w:type="dxa"/>
+        </w:trPr>
+        <w:tc>
+          <w:tcPr>
+            <w:tcW w:w="0" w:type="auto"/>
+            <w:vAlign w:val="center"/>
+            <w:hideMark/>
+          </w:tcPr>
+          <w:p>
+            <w:r>
+              <w:lastRenderedPageBreak/>
+              <w:t>Easy</w:t>
+            </w:r>
+          </w:p>
+        </w:tc>
+        <w:tc>
+          <w:tcPr>
+            <w:tcW w:w="0" w:type="auto"/>
+            <w:vAlign w:val="center"/>
+            <w:hideMark/>
+          </w:tcPr>
+          <w:p>
+            <w:r>
+              <w:t>S * 1.60</w:t>
+            </w:r>
+          </w:p>
+        </w:tc>
+        <w:tc>
+          <w:tcPr>
+            <w:tcW w:w="0" w:type="auto"/>
+            <w:vAlign w:val="center"/>
+            <w:hideMark/>
+          </w:tcPr>
+          <w:p>
+            <w:r>
+              <w:t>+1</w:t>
+            </w:r>
+          </w:p>
+        </w:tc>
+      </w:tr>
+    </w:tbl>
+    <w:p>
+      <w:r>
+        <w:t>Stability is clamped:</w:t>
+      </w:r>
+    </w:p>
+    <w:p>
+      <w:r>
+        <w:t xml:space="preserve">S = </w:t>
+      </w:r>
+      <w:proofErr w:type="spellStart"/>
+      <w:r>
+        <w:t>Math.max</w:t>
+      </w:r>
+      <w:proofErr w:type="spellEnd"/>
+      <w:r>
+        <w:t>(</w:t>
+      </w:r>
+      <w:proofErr w:type="spellStart"/>
+      <w:r>
+        <w:t>S_min</w:t>
+      </w:r>
+      <w:proofErr w:type="spellEnd"/>
+      <w:r>
+        <w:t>, S)</w:t>
+      </w:r>
+    </w:p>
+    <w:p>
+      <w:r>
+        <w:t>After updating stability:</w:t>
+      </w:r>
+    </w:p>
+    <w:p>
+      <w:proofErr w:type="spellStart"/>
+      <w:r>
+        <w:t>intervalDays</w:t>
+      </w:r>
+      <w:proofErr w:type="spellEnd"/>
+      <w:r>
+        <w:t xml:space="preserve"> = </w:t>
+      </w:r>
+      <w:proofErr w:type="spellStart"/>
+      <w:r>
+        <w:t>Math.max</w:t>
+      </w:r>
+      <w:proofErr w:type="spellEnd"/>
+      <w:r>
+        <w:t xml:space="preserve">(1, </w:t>
+      </w:r>
+      <w:proofErr w:type="spellStart"/>
+      <w:r>
+        <w:t>Math.round</w:t>
+      </w:r>
+      <w:proofErr w:type="spellEnd"/>
+      <w:r>
+        <w:t>(-S * Math.log(</w:t>
+      </w:r>
+      <w:proofErr w:type="spellStart"/>
+      <w:r>
+        <w:t>R_target</w:t>
+      </w:r>
+      <w:proofErr w:type="spellEnd"/>
+      <w:r>
+        <w:t>)))</w:t>
+      </w:r>
+    </w:p>
+    <w:p>
+      <w:proofErr w:type="spellStart"/>
+      <w:r>
+        <w:t>nextReviewAt</w:t>
+      </w:r>
+      <w:proofErr w:type="spellEnd"/>
+      <w:r>
+        <w:t xml:space="preserve"> = now + </w:t>
+      </w:r>
+      <w:proofErr w:type="spellStart"/>
+      <w:r>
+        <w:t>intervalDays</w:t>
+      </w:r>
+      <w:proofErr w:type="spellEnd"/>
+      <w:r>
+        <w:t xml:space="preserve"> * DAY_MS</w:t>
+      </w:r>
+    </w:p>
+    <w:p>
+      <w:r>
+        <w:pict w14:anchorId="72F56D4D">
+          <v:rect id="_x0000_i1105" style="width:0;height:1.5pt" o:hralign="center" o:hrstd="t" o:hr="t" fillcolor="#a0a0a0" stroked="f"/>
+        </w:pict>
+      </w:r>
+    </w:p>
+    <w:p>
+      <w:pPr>
+        <w:rPr>
+          <w:b/>
+          <w:bCs/>
+        </w:rPr>
+      </w:pPr>
+      <w:r>
+        <w:rPr>
+          <w:b/>
+          <w:bCs/>
+        </w:rPr>
+        <w:t>Initial Word State</w:t>
+      </w:r>
+    </w:p>
+    <w:p>
+      <w:r>
+        <w:t>When a new word is created:</w:t>
+      </w:r>
+    </w:p>
+    <w:p>
+      <w:r>
+        <w:t xml:space="preserve">ease = 50        // initial </w:t>
+      </w:r>
+      <w:proofErr w:type="spellStart"/>
+      <w:r>
+        <w:t>stabilityDays</w:t>
+      </w:r>
+      <w:proofErr w:type="spellEnd"/>
+    </w:p>
+    <w:p>
+      <w:proofErr w:type="spellStart"/>
+      <w:r>
+        <w:t>nextReviewAt</w:t>
+      </w:r>
+      <w:proofErr w:type="spellEnd"/>
+      <w:r>
+        <w:t xml:space="preserve"> = 0 // treated as immediately due</w:t>
+      </w:r>
+    </w:p>
+    <w:p>
+      <w:r>
+        <w:t>Words with:</w:t>
+      </w:r>
+    </w:p>
+    <w:p>
+      <w:proofErr w:type="spellStart"/>
+      <w:r>
+        <w:t>nextReviewAt</w:t>
+      </w:r>
+      <w:proofErr w:type="spellEnd"/>
+      <w:r>
+        <w:t xml:space="preserve"> = 0</w:t>
+      </w:r>
+    </w:p>
+    <w:p>
+      <w:proofErr w:type="spellStart"/>
+      <w:r>
+        <w:t>nextReviewAt</w:t>
+      </w:r>
+      <w:proofErr w:type="spellEnd"/>
+      <w:r>
+        <w:t xml:space="preserve"> = undefined</w:t>
+      </w:r>
+    </w:p>
+    <w:p>
+      <w:r>
+        <w:t>are considered immediately due.</w:t>
+      </w:r>
+    </w:p>
+    <w:p>
+      <w:r>
+        <w:pict w14:anchorId="4C6F0CD9">
+          <v:rect id="_x0000_i1106" style="width:0;height:1.5pt" o:hralign="center" o:hrstd="t" o:hr="t" fillcolor="#a0a0a0" stroked="f"/>
+        </w:pict>
+      </w:r>
+    </w:p>
+    <w:p>
+      <w:pPr>
+        <w:rPr>
+          <w:b/>
+          <w:bCs/>
+        </w:rPr>
+      </w:pPr>
+      <w:r>
+        <w:rPr>
+          <w:b/>
+          <w:bCs/>
+        </w:rPr>
+        <w:t xml:space="preserve">Why We Use </w:t>
+      </w:r>
+      <w:proofErr w:type="spellStart"/>
+      <w:r>
+        <w:rPr>
+          <w:b/>
+          <w:bCs/>
+        </w:rPr>
+        <w:t>Math.round</w:t>
+      </w:r>
+      <w:proofErr w:type="spellEnd"/>
+      <w:r>
+        <w:rPr>
+          <w:b/>
+          <w:bCs/>
+        </w:rPr>
+        <w:t xml:space="preserve"> (Not </w:t>
+      </w:r>
+      <w:proofErr w:type="spellStart"/>
+      <w:r>
+        <w:rPr>
+          <w:b/>
+          <w:bCs/>
+        </w:rPr>
+        <w:t>Math.ceil</w:t>
+      </w:r>
+      <w:proofErr w:type="spellEnd"/>
+      <w:r>
+        <w:rPr>
+          <w:b/>
+          <w:bCs/>
+        </w:rPr>
+        <w:t>)</w:t>
+      </w:r>
+    </w:p>
+    <w:p>
+      <w:r>
+        <w:t>We intentionally use round instead of ceil to:</w:t>
+      </w:r>
+    </w:p>
+    <w:p>
+      <w:pPr>
+        <w:numPr>
+          <w:ilvl w:val="0"/>
+          <w:numId w:val="31"/>
+        </w:numPr>
+      </w:pPr>
+      <w:r>
+        <w:t>Avoid overly aggressive interval growth</w:t>
+      </w:r>
+    </w:p>
+    <w:p>
+      <w:pPr>
+        <w:numPr>
+          <w:ilvl w:val="0"/>
+          <w:numId w:val="31"/>
+        </w:numPr>
+      </w:pPr>
+      <w:r>
+        <w:t>Keep early-stage spacing conservative</w:t>
+      </w:r>
+    </w:p>
+    <w:p>
+      <w:pPr>
+        <w:numPr>
+          <w:ilvl w:val="0"/>
+          <w:numId w:val="31"/>
+        </w:numPr>
+      </w:pPr>
+      <w:r>
+        <w:t>Prevent grade inflation from pushing cards out too far too fast</w:t>
+      </w:r>
+    </w:p>
+    <w:p>
+      <w:r>
+        <w:t>Using ceil increases spacing earlier and more aggressively.</w:t>
+      </w:r>
+    </w:p>
+    <w:p>
+      <w:r>
+        <w:pict w14:anchorId="5B4CADA2">
+          <v:rect id="_x0000_i1107" style="width:0;height:1.5pt" o:hralign="center" o:hrstd="t" o:hr="t" fillcolor="#a0a0a0" stroked="f"/>
+        </w:pict>
+      </w:r>
+    </w:p>
+    <w:p>
+      <w:pPr>
+        <w:rPr>
+          <w:b/>
+          <w:bCs/>
+        </w:rPr>
+      </w:pPr>
+      <w:r>
+        <w:rPr>
+          <w:b/>
+          <w:bCs/>
+        </w:rPr>
+        <w:t>UX Implications</w:t>
+      </w:r>
+    </w:p>
+    <w:p>
+      <w:pPr>
+        <w:rPr>
+          <w:b/>
+          <w:bCs/>
+        </w:rPr>
+      </w:pPr>
+      <w:r>
+        <w:rPr>
+          <w:b/>
+          <w:bCs/>
+        </w:rPr>
+        <w:t>Low Stability (Early Learning)</w:t>
+      </w:r>
+    </w:p>
+    <w:p>
+      <w:r>
+        <w:lastRenderedPageBreak/>
+        <w:t>Intervals often round to 1 day.</w:t>
+      </w:r>
+      <w:r>
+        <w:br/>
+        <w:t>Users see consistent daily review.</w:t>
+      </w:r>
+    </w:p>
+    <w:p>
+      <w:pPr>
+        <w:rPr>
+          <w:b/>
+          <w:bCs/>
+        </w:rPr>
+      </w:pPr>
+      <w:r>
+        <w:rPr>
+          <w:b/>
+          <w:bCs/>
+        </w:rPr>
+        <w:t>Medium Stability</w:t>
+      </w:r>
+    </w:p>
+    <w:p>
+      <w:r>
+        <w:t>Grades begin to produce meaningful spacing differences.</w:t>
+      </w:r>
+    </w:p>
+    <w:p>
+      <w:pPr>
+        <w:rPr>
+          <w:b/>
+          <w:bCs/>
+        </w:rPr>
+      </w:pPr>
+      <w:r>
+        <w:rPr>
+          <w:b/>
+          <w:bCs/>
+        </w:rPr>
+        <w:t>High Stability</w:t>
+      </w:r>
+    </w:p>
+    <w:p>
+      <w:r>
+        <w:t>Intervals grow naturally to weekly or multi-week spacing.</w:t>
+      </w:r>
+    </w:p>
+    <w:p>
+      <w:r>
+        <w:pict w14:anchorId="27AE00A9">
+          <v:rect id="_x0000_i1108" style="width:0;height:1.5pt" o:hralign="center" o:hrstd="t" o:hr="t" fillcolor="#a0a0a0" stroked="f"/>
+        </w:pict>
+      </w:r>
+    </w:p>
+    <w:p>
+      <w:pPr>
+        <w:rPr>
+          <w:b/>
+          <w:bCs/>
+        </w:rPr>
+      </w:pPr>
+      <w:r>
+        <w:rPr>
+          <w:b/>
+          <w:bCs/>
+        </w:rPr>
+        <w:t>Deterministic Properties (Covered by Tests)</w:t>
+      </w:r>
+    </w:p>
+    <w:p>
+      <w:pPr>
+        <w:numPr>
+          <w:ilvl w:val="0"/>
+          <w:numId w:val="32"/>
+        </w:numPr>
+      </w:pPr>
+      <w:r>
+        <w:t>Stability monotonicity:</w:t>
+      </w:r>
+    </w:p>
+    <w:p>
+      <w:pPr>
+        <w:numPr>
+          <w:ilvl w:val="0"/>
+          <w:numId w:val="32"/>
+        </w:numPr>
+        <w:tabs>
+          <w:tab w:val="clear" w:pos="720"/>
+        </w:tabs>
+      </w:pPr>
+      <w:r>
+        <w:t>Easy &gt; Good &gt; Hard &gt; Again</w:t>
+      </w:r>
+    </w:p>
+    <w:p>
+      <w:pPr>
+        <w:numPr>
+          <w:ilvl w:val="0"/>
+          <w:numId w:val="32"/>
+        </w:numPr>
+      </w:pPr>
+      <w:r>
+        <w:t>Minimum interval = 1 day</w:t>
+      </w:r>
+    </w:p>
+    <w:p>
+      <w:pPr>
+        <w:numPr>
+          <w:ilvl w:val="0"/>
+          <w:numId w:val="32"/>
+        </w:numPr>
+      </w:pPr>
+      <w:proofErr w:type="spellStart"/>
+      <w:r>
+        <w:t>nextReviewAt</w:t>
+      </w:r>
+      <w:proofErr w:type="spellEnd"/>
+      <w:r>
+        <w:t xml:space="preserve"> always increases</w:t>
+      </w:r>
+    </w:p>
+    <w:p>
+      <w:pPr>
+        <w:numPr>
+          <w:ilvl w:val="0"/>
+          <w:numId w:val="32"/>
+        </w:numPr>
+      </w:pPr>
+      <w:r>
+        <w:t xml:space="preserve">Stability never drops below </w:t>
+      </w:r>
+      <w:proofErr w:type="spellStart"/>
+      <w:r>
+        <w:t>S_min</w:t>
+      </w:r>
+      <w:proofErr w:type="spellEnd"/>
+    </w:p>
+    <w:p>
+      <w:r>
+        <w:pict w14:anchorId="595C20F2">
+          <v:rect id="_x0000_i1109" style="width:0;height:1.5pt" o:hralign="center" o:hrstd="t" o:hr="t" fillcolor="#a0a0a0" stroked="f"/>
+        </w:pict>
+      </w:r>
+    </w:p>
+    <w:p>
+      <w:pPr>
+        <w:rPr>
+          <w:b/>
+          <w:bCs/>
+        </w:rPr>
+      </w:pPr>
+      <w:r>
+        <w:rPr>
+          <w:b/>
+          <w:bCs/>
+        </w:rPr>
+        <w:t>Future Expansion Options</w:t>
+      </w:r>
+    </w:p>
+    <w:p>
+      <w:r>
+        <w:t>Potential improvements:</w:t>
+      </w:r>
+    </w:p>
+    <w:p>
+      <w:pPr>
+        <w:numPr>
+          <w:ilvl w:val="0"/>
+          <w:numId w:val="33"/>
+        </w:numPr>
+      </w:pPr>
+      <w:r>
+        <w:t xml:space="preserve">Lower </w:t>
+      </w:r>
+      <w:proofErr w:type="spellStart"/>
+      <w:r>
+        <w:t>R_target</w:t>
+      </w:r>
+      <w:proofErr w:type="spellEnd"/>
+      <w:r>
+        <w:t xml:space="preserve"> (e.g. 0.85) to increase spacing</w:t>
+      </w:r>
+    </w:p>
+    <w:p>
+      <w:pPr>
+        <w:numPr>
+          <w:ilvl w:val="0"/>
+          <w:numId w:val="33"/>
+        </w:numPr>
+      </w:pPr>
+      <w:r>
+        <w:t>Switch to ceil for more aggressive spread</w:t>
+      </w:r>
+    </w:p>
+    <w:p>
+      <w:pPr>
+        <w:numPr>
+          <w:ilvl w:val="0"/>
+          <w:numId w:val="33"/>
+        </w:numPr>
+      </w:pPr>
+      <w:r>
+        <w:t>Introduce hourly intervals for early learning</w:t>
+      </w:r>
+    </w:p>
+    <w:p>
+      <w:pPr>
+        <w:numPr>
+          <w:ilvl w:val="0"/>
+          <w:numId w:val="33"/>
+        </w:numPr>
+      </w:pPr>
+      <w:r>
+        <w:t>Implement FSRS-style adaptive stability updates</w:t>
+      </w:r>
+    </w:p>
+    <w:p>
+      <w:pPr>
+        <w:numPr>
+          <w:ilvl w:val="0"/>
+          <w:numId w:val="33"/>
+        </w:numPr>
+      </w:pPr>
+      <w:r>
+        <w:t xml:space="preserve">Add </w:t>
+      </w:r>
+      <w:proofErr w:type="spellStart"/>
+      <w:r>
+        <w:t>lastReviewedAt</w:t>
+      </w:r>
+      <w:proofErr w:type="spellEnd"/>
+      <w:r>
+        <w:t xml:space="preserve"> to use actual elapsed time</w:t>
+      </w:r>
+    </w:p>
+    <w:p>
+      <w:r>
+        <w:pict w14:anchorId="3E68BDAE">
+          <v:rect id="_x0000_i1110" style="width:0;height:1.5pt" o:hralign="center" o:hrstd="t" o:hr="t" fillcolor="#a0a0a0" stroked="f"/>
+        </w:pict>
+      </w:r>
+    </w:p>
+    <w:p>
+      <w:pPr>
+        <w:rPr>
+          <w:b/>
+          <w:bCs/>
+        </w:rPr>
+      </w:pPr>
+      <w:r>
+        <w:rPr>
+          <w:b/>
+          <w:bCs/>
+        </w:rPr>
+        <w:t>Design Philosophy</w:t>
+      </w:r>
+    </w:p>
+    <w:p>
+      <w:r>
+        <w:t>This scheduler is:</w:t>
+      </w:r>
+    </w:p>
+    <w:p>
+      <w:pPr>
+        <w:numPr>
+          <w:ilvl w:val="0"/>
+          <w:numId w:val="34"/>
+        </w:numPr>
+      </w:pPr>
+      <w:r>
+        <w:t>Deterministic</w:t>
+      </w:r>
+    </w:p>
+    <w:p>
+      <w:pPr>
+        <w:numPr>
+          <w:ilvl w:val="0"/>
+          <w:numId w:val="34"/>
+        </w:numPr>
+      </w:pPr>
+      <w:r>
+        <w:t>Testable</w:t>
+      </w:r>
+    </w:p>
+    <w:p>
+      <w:pPr>
+        <w:numPr>
+          <w:ilvl w:val="0"/>
+          <w:numId w:val="34"/>
+        </w:numPr>
+      </w:pPr>
+      <w:r>
+        <w:lastRenderedPageBreak/>
+        <w:t>Transparent</w:t>
+      </w:r>
+    </w:p>
+    <w:p>
+      <w:pPr>
+        <w:numPr>
+          <w:ilvl w:val="0"/>
+          <w:numId w:val="34"/>
+        </w:numPr>
+      </w:pPr>
+      <w:r>
+        <w:t>Easy to tune</w:t>
+      </w:r>
+    </w:p>
+    <w:p>
+      <w:pPr>
+        <w:numPr>
+          <w:ilvl w:val="0"/>
+          <w:numId w:val="34"/>
+        </w:numPr>
+      </w:pPr>
+      <w:r>
+        <w:t>Compatible with future FSRS upgrade</w:t>
+      </w:r>
+    </w:p>
+    <w:p>
+      <w:r>
+        <w:t>It forms the cognitive backbone of CC Review.</w:t>
+      </w:r>
+    </w:p>
+    <w:p/>
     <w:p/>
     <w:sectPr>
       <w:pgSz w:w="12240" w:h="15840"/>
@@ -3613,6 +5069,155 @@
 <file path=word/numbering.xml><?xml version="1.0" encoding="utf-8"?>
 <w:numbering xmlns:wpc="http://schemas.microsoft.com/office/word/2010/wordprocessingCanvas" xmlns:cx="http://schemas.microsoft.com/office/drawing/2014/chartex" xmlns:cx1="http://schemas.microsoft.com/office/drawing/2015/9/8/chartex" xmlns:cx2="http://schemas.microsoft.com/office/drawing/2015/10/21/chartex" xmlns:cx3="http://schemas.microsoft.com/office/drawing/2016/5/9/chartex" xmlns:cx4="http://schemas.microsoft.com/office/drawing/2016/5/10/chartex" xmlns:cx5="http://schemas.microsoft.com/office/drawing/2016/5/11/chartex" xmlns:cx6="http://schemas.microsoft.com/office/drawing/2016/5/12/chartex" xmlns:cx7="http://schemas.microsoft.com/office/drawing/2016/5/13/chartex" xmlns:cx8="http://schemas.microsoft.com/office/drawing/2016/5/14/chartex" xmlns:mc="http://schemas.openxmlformats.org/markup-compatibility/2006" xmlns:aink="http://schemas.microsoft.com/office/drawing/2016/ink" xmlns:am3d="http://schemas.microsoft.com/office/drawing/2017/model3d" xmlns:o="urn:schemas-microsoft-com:office:office" xmlns:oel="http://schemas.microsoft.com/office/2019/extlst" xmlns:r="http://schemas.openxmlformats.org/officeDocument/2006/relationships" xmlns:m="http://schemas.openxmlformats.org/officeDocument/2006/math" xmlns:v="urn:schemas-microsoft-com:vml" xmlns:wp14="http://schemas.microsoft.com/office/word/2010/wordprocessingDrawing" xmlns:wp="http://schemas.openxmlformats.org/drawingml/2006/wordprocessingDrawing" xmlns:w10="urn:schemas-microsoft-com:office:word" xmlns:w="http://schemas.openxmlformats.org/wordprocessingml/2006/main" xmlns:w14="http://schemas.microsoft.com/office/word/2010/wordml" xmlns:w15="http://schemas.microsoft.com/office/word/2012/wordml" xmlns:w16cex="http://schemas.microsoft.com/office/word/2018/wordml/cex" xmlns:w16cid="http://schemas.microsoft.com/office/word/2016/wordml/cid" xmlns:w16="http://schemas.microsoft.com/office/word/2018/wordml" xmlns:w16du="http://schemas.microsoft.com/office/word/2023/wordml/word16du" xmlns:w16sdtdh="http://schemas.microsoft.com/office/word/2020/wordml/sdtdatahash" xmlns:w16sdtfl="http://schemas.microsoft.com/office/word/2024/wordml/sdtformatlock" xmlns:w16se="http://schemas.microsoft.com/office/word/2015/wordml/symex" xmlns:wpg="http://schemas.microsoft.com/office/word/2010/wordprocessingGroup" xmlns:wpi="http://schemas.microsoft.com/office/word/2010/wordprocessingInk" xmlns:wne="http://schemas.microsoft.com/office/word/2006/wordml" xmlns:wps="http://schemas.microsoft.com/office/word/2010/wordprocessingShape" mc:Ignorable="w14 w15 w16se w16cid w16 w16cex w16sdtdh w16sdtfl w16du wp14">
   <w:abstractNum w:abstractNumId="0" w15:restartNumberingAfterBreak="0">
+    <w:nsid w:val="000A28AC"/>
+    <w:multiLevelType w:val="multilevel"/>
+    <w:tmpl w:val="259C5B88"/>
+    <w:lvl w:ilvl="0">
+      <w:start w:val="1"/>
+      <w:numFmt w:val="bullet"/>
+      <w:lvlText w:val=""/>
+      <w:lvlJc w:val="left"/>
+      <w:pPr>
+        <w:tabs>
+          <w:tab w:val="num" w:pos="720"/>
+        </w:tabs>
+        <w:ind w:left="720" w:hanging="360"/>
+      </w:pPr>
+      <w:rPr>
+        <w:rFonts w:ascii="Symbol" w:hAnsi="Symbol" w:hint="default"/>
+        <w:sz w:val="20"/>
+      </w:rPr>
+    </w:lvl>
+    <w:lvl w:ilvl="1" w:tentative="1">
+      <w:start w:val="1"/>
+      <w:numFmt w:val="bullet"/>
+      <w:lvlText w:val="o"/>
+      <w:lvlJc w:val="left"/>
+      <w:pPr>
+        <w:tabs>
+          <w:tab w:val="num" w:pos="1440"/>
+        </w:tabs>
+        <w:ind w:left="1440" w:hanging="360"/>
+      </w:pPr>
+      <w:rPr>
+        <w:rFonts w:ascii="Courier New" w:hAnsi="Courier New" w:hint="default"/>
+        <w:sz w:val="20"/>
+      </w:rPr>
+    </w:lvl>
+    <w:lvl w:ilvl="2" w:tentative="1">
+      <w:start w:val="1"/>
+      <w:numFmt w:val="bullet"/>
+      <w:lvlText w:val=""/>
+      <w:lvlJc w:val="left"/>
+      <w:pPr>
+        <w:tabs>
+          <w:tab w:val="num" w:pos="2160"/>
+        </w:tabs>
+        <w:ind w:left="2160" w:hanging="360"/>
+      </w:pPr>
+      <w:rPr>
+        <w:rFonts w:ascii="Wingdings" w:hAnsi="Wingdings" w:hint="default"/>
+        <w:sz w:val="20"/>
+      </w:rPr>
+    </w:lvl>
+    <w:lvl w:ilvl="3" w:tentative="1">
+      <w:start w:val="1"/>
+      <w:numFmt w:val="bullet"/>
+      <w:lvlText w:val=""/>
+      <w:lvlJc w:val="left"/>
+      <w:pPr>
+        <w:tabs>
+          <w:tab w:val="num" w:pos="2880"/>
+        </w:tabs>
+        <w:ind w:left="2880" w:hanging="360"/>
+      </w:pPr>
+      <w:rPr>
+        <w:rFonts w:ascii="Wingdings" w:hAnsi="Wingdings" w:hint="default"/>
+        <w:sz w:val="20"/>
+      </w:rPr>
+    </w:lvl>
+    <w:lvl w:ilvl="4" w:tentative="1">
+      <w:start w:val="1"/>
+      <w:numFmt w:val="bullet"/>
+      <w:lvlText w:val=""/>
+      <w:lvlJc w:val="left"/>
+      <w:pPr>
+        <w:tabs>
+          <w:tab w:val="num" w:pos="3600"/>
+        </w:tabs>
+        <w:ind w:left="3600" w:hanging="360"/>
+      </w:pPr>
+      <w:rPr>
+        <w:rFonts w:ascii="Wingdings" w:hAnsi="Wingdings" w:hint="default"/>
+        <w:sz w:val="20"/>
+      </w:rPr>
+    </w:lvl>
+    <w:lvl w:ilvl="5" w:tentative="1">
+      <w:start w:val="1"/>
+      <w:numFmt w:val="bullet"/>
+      <w:lvlText w:val=""/>
+      <w:lvlJc w:val="left"/>
+      <w:pPr>
+        <w:tabs>
+          <w:tab w:val="num" w:pos="4320"/>
+        </w:tabs>
+        <w:ind w:left="4320" w:hanging="360"/>
+      </w:pPr>
+      <w:rPr>
+        <w:rFonts w:ascii="Wingdings" w:hAnsi="Wingdings" w:hint="default"/>
+        <w:sz w:val="20"/>
+      </w:rPr>
+    </w:lvl>
+    <w:lvl w:ilvl="6" w:tentative="1">
+      <w:start w:val="1"/>
+      <w:numFmt w:val="bullet"/>
+      <w:lvlText w:val=""/>
+      <w:lvlJc w:val="left"/>
+      <w:pPr>
+        <w:tabs>
+          <w:tab w:val="num" w:pos="5040"/>
+        </w:tabs>
+        <w:ind w:left="5040" w:hanging="360"/>
+      </w:pPr>
+      <w:rPr>
+        <w:rFonts w:ascii="Wingdings" w:hAnsi="Wingdings" w:hint="default"/>
+        <w:sz w:val="20"/>
+      </w:rPr>
+    </w:lvl>
+    <w:lvl w:ilvl="7" w:tentative="1">
+      <w:start w:val="1"/>
+      <w:numFmt w:val="bullet"/>
+      <w:lvlText w:val=""/>
+      <w:lvlJc w:val="left"/>
+      <w:pPr>
+        <w:tabs>
+          <w:tab w:val="num" w:pos="5760"/>
+        </w:tabs>
+        <w:ind w:left="5760" w:hanging="360"/>
+      </w:pPr>
+      <w:rPr>
+        <w:rFonts w:ascii="Wingdings" w:hAnsi="Wingdings" w:hint="default"/>
+        <w:sz w:val="20"/>
+      </w:rPr>
+    </w:lvl>
+    <w:lvl w:ilvl="8" w:tentative="1">
+      <w:start w:val="1"/>
+      <w:numFmt w:val="bullet"/>
+      <w:lvlText w:val=""/>
+      <w:lvlJc w:val="left"/>
+      <w:pPr>
+        <w:tabs>
+          <w:tab w:val="num" w:pos="6480"/>
+        </w:tabs>
+        <w:ind w:left="6480" w:hanging="360"/>
+      </w:pPr>
+      <w:rPr>
+        <w:rFonts w:ascii="Wingdings" w:hAnsi="Wingdings" w:hint="default"/>
+        <w:sz w:val="20"/>
+      </w:rPr>
+    </w:lvl>
+  </w:abstractNum>
+  <w:abstractNum w:abstractNumId="1" w15:restartNumberingAfterBreak="0">
     <w:nsid w:val="091942FA"/>
     <w:multiLevelType w:val="multilevel"/>
     <w:tmpl w:val="89A8706A"/>
@@ -3761,7 +5366,7 @@
       </w:rPr>
     </w:lvl>
   </w:abstractNum>
-  <w:abstractNum w:abstractNumId="1" w15:restartNumberingAfterBreak="0">
+  <w:abstractNum w:abstractNumId="2" w15:restartNumberingAfterBreak="0">
     <w:nsid w:val="0A131D97"/>
     <w:multiLevelType w:val="multilevel"/>
     <w:tmpl w:val="D0B2F4FA"/>
@@ -3910,7 +5515,156 @@
       </w:rPr>
     </w:lvl>
   </w:abstractNum>
-  <w:abstractNum w:abstractNumId="2" w15:restartNumberingAfterBreak="0">
+  <w:abstractNum w:abstractNumId="3" w15:restartNumberingAfterBreak="0">
+    <w:nsid w:val="0C50789E"/>
+    <w:multiLevelType w:val="multilevel"/>
+    <w:tmpl w:val="468CBE50"/>
+    <w:lvl w:ilvl="0">
+      <w:start w:val="1"/>
+      <w:numFmt w:val="bullet"/>
+      <w:lvlText w:val=""/>
+      <w:lvlJc w:val="left"/>
+      <w:pPr>
+        <w:tabs>
+          <w:tab w:val="num" w:pos="720"/>
+        </w:tabs>
+        <w:ind w:left="720" w:hanging="360"/>
+      </w:pPr>
+      <w:rPr>
+        <w:rFonts w:ascii="Symbol" w:hAnsi="Symbol" w:hint="default"/>
+        <w:sz w:val="20"/>
+      </w:rPr>
+    </w:lvl>
+    <w:lvl w:ilvl="1" w:tentative="1">
+      <w:start w:val="1"/>
+      <w:numFmt w:val="bullet"/>
+      <w:lvlText w:val="o"/>
+      <w:lvlJc w:val="left"/>
+      <w:pPr>
+        <w:tabs>
+          <w:tab w:val="num" w:pos="1440"/>
+        </w:tabs>
+        <w:ind w:left="1440" w:hanging="360"/>
+      </w:pPr>
+      <w:rPr>
+        <w:rFonts w:ascii="Courier New" w:hAnsi="Courier New" w:hint="default"/>
+        <w:sz w:val="20"/>
+      </w:rPr>
+    </w:lvl>
+    <w:lvl w:ilvl="2" w:tentative="1">
+      <w:start w:val="1"/>
+      <w:numFmt w:val="bullet"/>
+      <w:lvlText w:val=""/>
+      <w:lvlJc w:val="left"/>
+      <w:pPr>
+        <w:tabs>
+          <w:tab w:val="num" w:pos="2160"/>
+        </w:tabs>
+        <w:ind w:left="2160" w:hanging="360"/>
+      </w:pPr>
+      <w:rPr>
+        <w:rFonts w:ascii="Wingdings" w:hAnsi="Wingdings" w:hint="default"/>
+        <w:sz w:val="20"/>
+      </w:rPr>
+    </w:lvl>
+    <w:lvl w:ilvl="3" w:tentative="1">
+      <w:start w:val="1"/>
+      <w:numFmt w:val="bullet"/>
+      <w:lvlText w:val=""/>
+      <w:lvlJc w:val="left"/>
+      <w:pPr>
+        <w:tabs>
+          <w:tab w:val="num" w:pos="2880"/>
+        </w:tabs>
+        <w:ind w:left="2880" w:hanging="360"/>
+      </w:pPr>
+      <w:rPr>
+        <w:rFonts w:ascii="Wingdings" w:hAnsi="Wingdings" w:hint="default"/>
+        <w:sz w:val="20"/>
+      </w:rPr>
+    </w:lvl>
+    <w:lvl w:ilvl="4" w:tentative="1">
+      <w:start w:val="1"/>
+      <w:numFmt w:val="bullet"/>
+      <w:lvlText w:val=""/>
+      <w:lvlJc w:val="left"/>
+      <w:pPr>
+        <w:tabs>
+          <w:tab w:val="num" w:pos="3600"/>
+        </w:tabs>
+        <w:ind w:left="3600" w:hanging="360"/>
+      </w:pPr>
+      <w:rPr>
+        <w:rFonts w:ascii="Wingdings" w:hAnsi="Wingdings" w:hint="default"/>
+        <w:sz w:val="20"/>
+      </w:rPr>
+    </w:lvl>
+    <w:lvl w:ilvl="5" w:tentative="1">
+      <w:start w:val="1"/>
+      <w:numFmt w:val="bullet"/>
+      <w:lvlText w:val=""/>
+      <w:lvlJc w:val="left"/>
+      <w:pPr>
+        <w:tabs>
+          <w:tab w:val="num" w:pos="4320"/>
+        </w:tabs>
+        <w:ind w:left="4320" w:hanging="360"/>
+      </w:pPr>
+      <w:rPr>
+        <w:rFonts w:ascii="Wingdings" w:hAnsi="Wingdings" w:hint="default"/>
+        <w:sz w:val="20"/>
+      </w:rPr>
+    </w:lvl>
+    <w:lvl w:ilvl="6" w:tentative="1">
+      <w:start w:val="1"/>
+      <w:numFmt w:val="bullet"/>
+      <w:lvlText w:val=""/>
+      <w:lvlJc w:val="left"/>
+      <w:pPr>
+        <w:tabs>
+          <w:tab w:val="num" w:pos="5040"/>
+        </w:tabs>
+        <w:ind w:left="5040" w:hanging="360"/>
+      </w:pPr>
+      <w:rPr>
+        <w:rFonts w:ascii="Wingdings" w:hAnsi="Wingdings" w:hint="default"/>
+        <w:sz w:val="20"/>
+      </w:rPr>
+    </w:lvl>
+    <w:lvl w:ilvl="7" w:tentative="1">
+      <w:start w:val="1"/>
+      <w:numFmt w:val="bullet"/>
+      <w:lvlText w:val=""/>
+      <w:lvlJc w:val="left"/>
+      <w:pPr>
+        <w:tabs>
+          <w:tab w:val="num" w:pos="5760"/>
+        </w:tabs>
+        <w:ind w:left="5760" w:hanging="360"/>
+      </w:pPr>
+      <w:rPr>
+        <w:rFonts w:ascii="Wingdings" w:hAnsi="Wingdings" w:hint="default"/>
+        <w:sz w:val="20"/>
+      </w:rPr>
+    </w:lvl>
+    <w:lvl w:ilvl="8" w:tentative="1">
+      <w:start w:val="1"/>
+      <w:numFmt w:val="bullet"/>
+      <w:lvlText w:val=""/>
+      <w:lvlJc w:val="left"/>
+      <w:pPr>
+        <w:tabs>
+          <w:tab w:val="num" w:pos="6480"/>
+        </w:tabs>
+        <w:ind w:left="6480" w:hanging="360"/>
+      </w:pPr>
+      <w:rPr>
+        <w:rFonts w:ascii="Wingdings" w:hAnsi="Wingdings" w:hint="default"/>
+        <w:sz w:val="20"/>
+      </w:rPr>
+    </w:lvl>
+  </w:abstractNum>
+  <w:abstractNum w:abstractNumId="4" w15:restartNumberingAfterBreak="0">
     <w:nsid w:val="0D9672E3"/>
     <w:multiLevelType w:val="multilevel"/>
     <w:tmpl w:val="76F0415E"/>
@@ -4059,7 +5813,7 @@
       </w:rPr>
     </w:lvl>
   </w:abstractNum>
-  <w:abstractNum w:abstractNumId="3" w15:restartNumberingAfterBreak="0">
+  <w:abstractNum w:abstractNumId="5" w15:restartNumberingAfterBreak="0">
     <w:nsid w:val="0FE02D10"/>
     <w:multiLevelType w:val="multilevel"/>
     <w:tmpl w:val="F48C3166"/>
@@ -4208,7 +5962,7 @@
       </w:rPr>
     </w:lvl>
   </w:abstractNum>
-  <w:abstractNum w:abstractNumId="4" w15:restartNumberingAfterBreak="0">
+  <w:abstractNum w:abstractNumId="6" w15:restartNumberingAfterBreak="0">
     <w:nsid w:val="12366824"/>
     <w:multiLevelType w:val="multilevel"/>
     <w:tmpl w:val="02A85B76"/>
@@ -4357,7 +6111,156 @@
       </w:rPr>
     </w:lvl>
   </w:abstractNum>
-  <w:abstractNum w:abstractNumId="5" w15:restartNumberingAfterBreak="0">
+  <w:abstractNum w:abstractNumId="7" w15:restartNumberingAfterBreak="0">
+    <w:nsid w:val="14907D23"/>
+    <w:multiLevelType w:val="multilevel"/>
+    <w:tmpl w:val="020AB29A"/>
+    <w:lvl w:ilvl="0">
+      <w:start w:val="1"/>
+      <w:numFmt w:val="bullet"/>
+      <w:lvlText w:val=""/>
+      <w:lvlJc w:val="left"/>
+      <w:pPr>
+        <w:tabs>
+          <w:tab w:val="num" w:pos="720"/>
+        </w:tabs>
+        <w:ind w:left="720" w:hanging="360"/>
+      </w:pPr>
+      <w:rPr>
+        <w:rFonts w:ascii="Symbol" w:hAnsi="Symbol" w:hint="default"/>
+        <w:sz w:val="20"/>
+      </w:rPr>
+    </w:lvl>
+    <w:lvl w:ilvl="1" w:tentative="1">
+      <w:start w:val="1"/>
+      <w:numFmt w:val="bullet"/>
+      <w:lvlText w:val="o"/>
+      <w:lvlJc w:val="left"/>
+      <w:pPr>
+        <w:tabs>
+          <w:tab w:val="num" w:pos="1440"/>
+        </w:tabs>
+        <w:ind w:left="1440" w:hanging="360"/>
+      </w:pPr>
+      <w:rPr>
+        <w:rFonts w:ascii="Courier New" w:hAnsi="Courier New" w:hint="default"/>
+        <w:sz w:val="20"/>
+      </w:rPr>
+    </w:lvl>
+    <w:lvl w:ilvl="2" w:tentative="1">
+      <w:start w:val="1"/>
+      <w:numFmt w:val="bullet"/>
+      <w:lvlText w:val=""/>
+      <w:lvlJc w:val="left"/>
+      <w:pPr>
+        <w:tabs>
+          <w:tab w:val="num" w:pos="2160"/>
+        </w:tabs>
+        <w:ind w:left="2160" w:hanging="360"/>
+      </w:pPr>
+      <w:rPr>
+        <w:rFonts w:ascii="Wingdings" w:hAnsi="Wingdings" w:hint="default"/>
+        <w:sz w:val="20"/>
+      </w:rPr>
+    </w:lvl>
+    <w:lvl w:ilvl="3" w:tentative="1">
+      <w:start w:val="1"/>
+      <w:numFmt w:val="bullet"/>
+      <w:lvlText w:val=""/>
+      <w:lvlJc w:val="left"/>
+      <w:pPr>
+        <w:tabs>
+          <w:tab w:val="num" w:pos="2880"/>
+        </w:tabs>
+        <w:ind w:left="2880" w:hanging="360"/>
+      </w:pPr>
+      <w:rPr>
+        <w:rFonts w:ascii="Wingdings" w:hAnsi="Wingdings" w:hint="default"/>
+        <w:sz w:val="20"/>
+      </w:rPr>
+    </w:lvl>
+    <w:lvl w:ilvl="4" w:tentative="1">
+      <w:start w:val="1"/>
+      <w:numFmt w:val="bullet"/>
+      <w:lvlText w:val=""/>
+      <w:lvlJc w:val="left"/>
+      <w:pPr>
+        <w:tabs>
+          <w:tab w:val="num" w:pos="3600"/>
+        </w:tabs>
+        <w:ind w:left="3600" w:hanging="360"/>
+      </w:pPr>
+      <w:rPr>
+        <w:rFonts w:ascii="Wingdings" w:hAnsi="Wingdings" w:hint="default"/>
+        <w:sz w:val="20"/>
+      </w:rPr>
+    </w:lvl>
+    <w:lvl w:ilvl="5" w:tentative="1">
+      <w:start w:val="1"/>
+      <w:numFmt w:val="bullet"/>
+      <w:lvlText w:val=""/>
+      <w:lvlJc w:val="left"/>
+      <w:pPr>
+        <w:tabs>
+          <w:tab w:val="num" w:pos="4320"/>
+        </w:tabs>
+        <w:ind w:left="4320" w:hanging="360"/>
+      </w:pPr>
+      <w:rPr>
+        <w:rFonts w:ascii="Wingdings" w:hAnsi="Wingdings" w:hint="default"/>
+        <w:sz w:val="20"/>
+      </w:rPr>
+    </w:lvl>
+    <w:lvl w:ilvl="6" w:tentative="1">
+      <w:start w:val="1"/>
+      <w:numFmt w:val="bullet"/>
+      <w:lvlText w:val=""/>
+      <w:lvlJc w:val="left"/>
+      <w:pPr>
+        <w:tabs>
+          <w:tab w:val="num" w:pos="5040"/>
+        </w:tabs>
+        <w:ind w:left="5040" w:hanging="360"/>
+      </w:pPr>
+      <w:rPr>
+        <w:rFonts w:ascii="Wingdings" w:hAnsi="Wingdings" w:hint="default"/>
+        <w:sz w:val="20"/>
+      </w:rPr>
+    </w:lvl>
+    <w:lvl w:ilvl="7" w:tentative="1">
+      <w:start w:val="1"/>
+      <w:numFmt w:val="bullet"/>
+      <w:lvlText w:val=""/>
+      <w:lvlJc w:val="left"/>
+      <w:pPr>
+        <w:tabs>
+          <w:tab w:val="num" w:pos="5760"/>
+        </w:tabs>
+        <w:ind w:left="5760" w:hanging="360"/>
+      </w:pPr>
+      <w:rPr>
+        <w:rFonts w:ascii="Wingdings" w:hAnsi="Wingdings" w:hint="default"/>
+        <w:sz w:val="20"/>
+      </w:rPr>
+    </w:lvl>
+    <w:lvl w:ilvl="8" w:tentative="1">
+      <w:start w:val="1"/>
+      <w:numFmt w:val="bullet"/>
+      <w:lvlText w:val=""/>
+      <w:lvlJc w:val="left"/>
+      <w:pPr>
+        <w:tabs>
+          <w:tab w:val="num" w:pos="6480"/>
+        </w:tabs>
+        <w:ind w:left="6480" w:hanging="360"/>
+      </w:pPr>
+      <w:rPr>
+        <w:rFonts w:ascii="Wingdings" w:hAnsi="Wingdings" w:hint="default"/>
+        <w:sz w:val="20"/>
+      </w:rPr>
+    </w:lvl>
+  </w:abstractNum>
+  <w:abstractNum w:abstractNumId="8" w15:restartNumberingAfterBreak="0">
     <w:nsid w:val="1516233D"/>
     <w:multiLevelType w:val="multilevel"/>
     <w:tmpl w:val="1938E71C"/>
@@ -4506,7 +6409,7 @@
       </w:rPr>
     </w:lvl>
   </w:abstractNum>
-  <w:abstractNum w:abstractNumId="6" w15:restartNumberingAfterBreak="0">
+  <w:abstractNum w:abstractNumId="9" w15:restartNumberingAfterBreak="0">
     <w:nsid w:val="17595761"/>
     <w:multiLevelType w:val="multilevel"/>
     <w:tmpl w:val="D122B492"/>
@@ -4655,7 +6558,7 @@
       </w:rPr>
     </w:lvl>
   </w:abstractNum>
-  <w:abstractNum w:abstractNumId="7" w15:restartNumberingAfterBreak="0">
+  <w:abstractNum w:abstractNumId="10" w15:restartNumberingAfterBreak="0">
     <w:nsid w:val="17AE1AF5"/>
     <w:multiLevelType w:val="multilevel"/>
     <w:tmpl w:val="9CEC83CA"/>
@@ -4804,7 +6707,7 @@
       </w:rPr>
     </w:lvl>
   </w:abstractNum>
-  <w:abstractNum w:abstractNumId="8" w15:restartNumberingAfterBreak="0">
+  <w:abstractNum w:abstractNumId="11" w15:restartNumberingAfterBreak="0">
     <w:nsid w:val="19200A8D"/>
     <w:multiLevelType w:val="multilevel"/>
     <w:tmpl w:val="0688CDD0"/>
@@ -4953,7 +6856,7 @@
       </w:rPr>
     </w:lvl>
   </w:abstractNum>
-  <w:abstractNum w:abstractNumId="9" w15:restartNumberingAfterBreak="0">
+  <w:abstractNum w:abstractNumId="12" w15:restartNumberingAfterBreak="0">
     <w:nsid w:val="24685E53"/>
     <w:multiLevelType w:val="multilevel"/>
     <w:tmpl w:val="A294737A"/>
@@ -5102,7 +7005,7 @@
       </w:rPr>
     </w:lvl>
   </w:abstractNum>
-  <w:abstractNum w:abstractNumId="10" w15:restartNumberingAfterBreak="0">
+  <w:abstractNum w:abstractNumId="13" w15:restartNumberingAfterBreak="0">
     <w:nsid w:val="26B93BC2"/>
     <w:multiLevelType w:val="multilevel"/>
     <w:tmpl w:val="9BE416E2"/>
@@ -5251,7 +7154,7 @@
       </w:rPr>
     </w:lvl>
   </w:abstractNum>
-  <w:abstractNum w:abstractNumId="11" w15:restartNumberingAfterBreak="0">
+  <w:abstractNum w:abstractNumId="14" w15:restartNumberingAfterBreak="0">
     <w:nsid w:val="27B75448"/>
     <w:multiLevelType w:val="multilevel"/>
     <w:tmpl w:val="31923A44"/>
@@ -5400,7 +7303,305 @@
       </w:rPr>
     </w:lvl>
   </w:abstractNum>
-  <w:abstractNum w:abstractNumId="12" w15:restartNumberingAfterBreak="0">
+  <w:abstractNum w:abstractNumId="15" w15:restartNumberingAfterBreak="0">
+    <w:nsid w:val="2BB44CDA"/>
+    <w:multiLevelType w:val="multilevel"/>
+    <w:tmpl w:val="1ABCE39A"/>
+    <w:lvl w:ilvl="0">
+      <w:start w:val="1"/>
+      <w:numFmt w:val="bullet"/>
+      <w:lvlText w:val=""/>
+      <w:lvlJc w:val="left"/>
+      <w:pPr>
+        <w:tabs>
+          <w:tab w:val="num" w:pos="720"/>
+        </w:tabs>
+        <w:ind w:left="720" w:hanging="360"/>
+      </w:pPr>
+      <w:rPr>
+        <w:rFonts w:ascii="Symbol" w:hAnsi="Symbol" w:hint="default"/>
+        <w:sz w:val="20"/>
+      </w:rPr>
+    </w:lvl>
+    <w:lvl w:ilvl="1" w:tentative="1">
+      <w:start w:val="1"/>
+      <w:numFmt w:val="bullet"/>
+      <w:lvlText w:val="o"/>
+      <w:lvlJc w:val="left"/>
+      <w:pPr>
+        <w:tabs>
+          <w:tab w:val="num" w:pos="1440"/>
+        </w:tabs>
+        <w:ind w:left="1440" w:hanging="360"/>
+      </w:pPr>
+      <w:rPr>
+        <w:rFonts w:ascii="Courier New" w:hAnsi="Courier New" w:hint="default"/>
+        <w:sz w:val="20"/>
+      </w:rPr>
+    </w:lvl>
+    <w:lvl w:ilvl="2" w:tentative="1">
+      <w:start w:val="1"/>
+      <w:numFmt w:val="bullet"/>
+      <w:lvlText w:val=""/>
+      <w:lvlJc w:val="left"/>
+      <w:pPr>
+        <w:tabs>
+          <w:tab w:val="num" w:pos="2160"/>
+        </w:tabs>
+        <w:ind w:left="2160" w:hanging="360"/>
+      </w:pPr>
+      <w:rPr>
+        <w:rFonts w:ascii="Wingdings" w:hAnsi="Wingdings" w:hint="default"/>
+        <w:sz w:val="20"/>
+      </w:rPr>
+    </w:lvl>
+    <w:lvl w:ilvl="3" w:tentative="1">
+      <w:start w:val="1"/>
+      <w:numFmt w:val="bullet"/>
+      <w:lvlText w:val=""/>
+      <w:lvlJc w:val="left"/>
+      <w:pPr>
+        <w:tabs>
+          <w:tab w:val="num" w:pos="2880"/>
+        </w:tabs>
+        <w:ind w:left="2880" w:hanging="360"/>
+      </w:pPr>
+      <w:rPr>
+        <w:rFonts w:ascii="Wingdings" w:hAnsi="Wingdings" w:hint="default"/>
+        <w:sz w:val="20"/>
+      </w:rPr>
+    </w:lvl>
+    <w:lvl w:ilvl="4" w:tentative="1">
+      <w:start w:val="1"/>
+      <w:numFmt w:val="bullet"/>
+      <w:lvlText w:val=""/>
+      <w:lvlJc w:val="left"/>
+      <w:pPr>
+        <w:tabs>
+          <w:tab w:val="num" w:pos="3600"/>
+        </w:tabs>
+        <w:ind w:left="3600" w:hanging="360"/>
+      </w:pPr>
+      <w:rPr>
+        <w:rFonts w:ascii="Wingdings" w:hAnsi="Wingdings" w:hint="default"/>
+        <w:sz w:val="20"/>
+      </w:rPr>
+    </w:lvl>
+    <w:lvl w:ilvl="5" w:tentative="1">
+      <w:start w:val="1"/>
+      <w:numFmt w:val="bullet"/>
+      <w:lvlText w:val=""/>
+      <w:lvlJc w:val="left"/>
+      <w:pPr>
+        <w:tabs>
+          <w:tab w:val="num" w:pos="4320"/>
+        </w:tabs>
+        <w:ind w:left="4320" w:hanging="360"/>
+      </w:pPr>
+      <w:rPr>
+        <w:rFonts w:ascii="Wingdings" w:hAnsi="Wingdings" w:hint="default"/>
+        <w:sz w:val="20"/>
+      </w:rPr>
+    </w:lvl>
+    <w:lvl w:ilvl="6" w:tentative="1">
+      <w:start w:val="1"/>
+      <w:numFmt w:val="bullet"/>
+      <w:lvlText w:val=""/>
+      <w:lvlJc w:val="left"/>
+      <w:pPr>
+        <w:tabs>
+          <w:tab w:val="num" w:pos="5040"/>
+        </w:tabs>
+        <w:ind w:left="5040" w:hanging="360"/>
+      </w:pPr>
+      <w:rPr>
+        <w:rFonts w:ascii="Wingdings" w:hAnsi="Wingdings" w:hint="default"/>
+        <w:sz w:val="20"/>
+      </w:rPr>
+    </w:lvl>
+    <w:lvl w:ilvl="7" w:tentative="1">
+      <w:start w:val="1"/>
+      <w:numFmt w:val="bullet"/>
+      <w:lvlText w:val=""/>
+      <w:lvlJc w:val="left"/>
+      <w:pPr>
+        <w:tabs>
+          <w:tab w:val="num" w:pos="5760"/>
+        </w:tabs>
+        <w:ind w:left="5760" w:hanging="360"/>
+      </w:pPr>
+      <w:rPr>
+        <w:rFonts w:ascii="Wingdings" w:hAnsi="Wingdings" w:hint="default"/>
+        <w:sz w:val="20"/>
+      </w:rPr>
+    </w:lvl>
+    <w:lvl w:ilvl="8" w:tentative="1">
+      <w:start w:val="1"/>
+      <w:numFmt w:val="bullet"/>
+      <w:lvlText w:val=""/>
+      <w:lvlJc w:val="left"/>
+      <w:pPr>
+        <w:tabs>
+          <w:tab w:val="num" w:pos="6480"/>
+        </w:tabs>
+        <w:ind w:left="6480" w:hanging="360"/>
+      </w:pPr>
+      <w:rPr>
+        <w:rFonts w:ascii="Wingdings" w:hAnsi="Wingdings" w:hint="default"/>
+        <w:sz w:val="20"/>
+      </w:rPr>
+    </w:lvl>
+  </w:abstractNum>
+  <w:abstractNum w:abstractNumId="16" w15:restartNumberingAfterBreak="0">
+    <w:nsid w:val="2D2D601F"/>
+    <w:multiLevelType w:val="multilevel"/>
+    <w:tmpl w:val="8104F0C2"/>
+    <w:lvl w:ilvl="0">
+      <w:start w:val="1"/>
+      <w:numFmt w:val="bullet"/>
+      <w:lvlText w:val=""/>
+      <w:lvlJc w:val="left"/>
+      <w:pPr>
+        <w:tabs>
+          <w:tab w:val="num" w:pos="720"/>
+        </w:tabs>
+        <w:ind w:left="720" w:hanging="360"/>
+      </w:pPr>
+      <w:rPr>
+        <w:rFonts w:ascii="Symbol" w:hAnsi="Symbol" w:hint="default"/>
+        <w:sz w:val="20"/>
+      </w:rPr>
+    </w:lvl>
+    <w:lvl w:ilvl="1" w:tentative="1">
+      <w:start w:val="1"/>
+      <w:numFmt w:val="bullet"/>
+      <w:lvlText w:val="o"/>
+      <w:lvlJc w:val="left"/>
+      <w:pPr>
+        <w:tabs>
+          <w:tab w:val="num" w:pos="1440"/>
+        </w:tabs>
+        <w:ind w:left="1440" w:hanging="360"/>
+      </w:pPr>
+      <w:rPr>
+        <w:rFonts w:ascii="Courier New" w:hAnsi="Courier New" w:hint="default"/>
+        <w:sz w:val="20"/>
+      </w:rPr>
+    </w:lvl>
+    <w:lvl w:ilvl="2" w:tentative="1">
+      <w:start w:val="1"/>
+      <w:numFmt w:val="bullet"/>
+      <w:lvlText w:val=""/>
+      <w:lvlJc w:val="left"/>
+      <w:pPr>
+        <w:tabs>
+          <w:tab w:val="num" w:pos="2160"/>
+        </w:tabs>
+        <w:ind w:left="2160" w:hanging="360"/>
+      </w:pPr>
+      <w:rPr>
+        <w:rFonts w:ascii="Wingdings" w:hAnsi="Wingdings" w:hint="default"/>
+        <w:sz w:val="20"/>
+      </w:rPr>
+    </w:lvl>
+    <w:lvl w:ilvl="3" w:tentative="1">
+      <w:start w:val="1"/>
+      <w:numFmt w:val="bullet"/>
+      <w:lvlText w:val=""/>
+      <w:lvlJc w:val="left"/>
+      <w:pPr>
+        <w:tabs>
+          <w:tab w:val="num" w:pos="2880"/>
+        </w:tabs>
+        <w:ind w:left="2880" w:hanging="360"/>
+      </w:pPr>
+      <w:rPr>
+        <w:rFonts w:ascii="Wingdings" w:hAnsi="Wingdings" w:hint="default"/>
+        <w:sz w:val="20"/>
+      </w:rPr>
+    </w:lvl>
+    <w:lvl w:ilvl="4" w:tentative="1">
+      <w:start w:val="1"/>
+      <w:numFmt w:val="bullet"/>
+      <w:lvlText w:val=""/>
+      <w:lvlJc w:val="left"/>
+      <w:pPr>
+        <w:tabs>
+          <w:tab w:val="num" w:pos="3600"/>
+        </w:tabs>
+        <w:ind w:left="3600" w:hanging="360"/>
+      </w:pPr>
+      <w:rPr>
+        <w:rFonts w:ascii="Wingdings" w:hAnsi="Wingdings" w:hint="default"/>
+        <w:sz w:val="20"/>
+      </w:rPr>
+    </w:lvl>
+    <w:lvl w:ilvl="5" w:tentative="1">
+      <w:start w:val="1"/>
+      <w:numFmt w:val="bullet"/>
+      <w:lvlText w:val=""/>
+      <w:lvlJc w:val="left"/>
+      <w:pPr>
+        <w:tabs>
+          <w:tab w:val="num" w:pos="4320"/>
+        </w:tabs>
+        <w:ind w:left="4320" w:hanging="360"/>
+      </w:pPr>
+      <w:rPr>
+        <w:rFonts w:ascii="Wingdings" w:hAnsi="Wingdings" w:hint="default"/>
+        <w:sz w:val="20"/>
+      </w:rPr>
+    </w:lvl>
+    <w:lvl w:ilvl="6" w:tentative="1">
+      <w:start w:val="1"/>
+      <w:numFmt w:val="bullet"/>
+      <w:lvlText w:val=""/>
+      <w:lvlJc w:val="left"/>
+      <w:pPr>
+        <w:tabs>
+          <w:tab w:val="num" w:pos="5040"/>
+        </w:tabs>
+        <w:ind w:left="5040" w:hanging="360"/>
+      </w:pPr>
+      <w:rPr>
+        <w:rFonts w:ascii="Wingdings" w:hAnsi="Wingdings" w:hint="default"/>
+        <w:sz w:val="20"/>
+      </w:rPr>
+    </w:lvl>
+    <w:lvl w:ilvl="7" w:tentative="1">
+      <w:start w:val="1"/>
+      <w:numFmt w:val="bullet"/>
+      <w:lvlText w:val=""/>
+      <w:lvlJc w:val="left"/>
+      <w:pPr>
+        <w:tabs>
+          <w:tab w:val="num" w:pos="5760"/>
+        </w:tabs>
+        <w:ind w:left="5760" w:hanging="360"/>
+      </w:pPr>
+      <w:rPr>
+        <w:rFonts w:ascii="Wingdings" w:hAnsi="Wingdings" w:hint="default"/>
+        <w:sz w:val="20"/>
+      </w:rPr>
+    </w:lvl>
+    <w:lvl w:ilvl="8" w:tentative="1">
+      <w:start w:val="1"/>
+      <w:numFmt w:val="bullet"/>
+      <w:lvlText w:val=""/>
+      <w:lvlJc w:val="left"/>
+      <w:pPr>
+        <w:tabs>
+          <w:tab w:val="num" w:pos="6480"/>
+        </w:tabs>
+        <w:ind w:left="6480" w:hanging="360"/>
+      </w:pPr>
+      <w:rPr>
+        <w:rFonts w:ascii="Wingdings" w:hAnsi="Wingdings" w:hint="default"/>
+        <w:sz w:val="20"/>
+      </w:rPr>
+    </w:lvl>
+  </w:abstractNum>
+  <w:abstractNum w:abstractNumId="17" w15:restartNumberingAfterBreak="0">
     <w:nsid w:val="2EB34587"/>
     <w:multiLevelType w:val="multilevel"/>
     <w:tmpl w:val="1AB6369A"/>
@@ -5549,7 +7750,7 @@
       </w:rPr>
     </w:lvl>
   </w:abstractNum>
-  <w:abstractNum w:abstractNumId="13" w15:restartNumberingAfterBreak="0">
+  <w:abstractNum w:abstractNumId="18" w15:restartNumberingAfterBreak="0">
     <w:nsid w:val="306F5993"/>
     <w:multiLevelType w:val="multilevel"/>
     <w:tmpl w:val="5F4A2246"/>
@@ -5698,7 +7899,7 @@
       </w:rPr>
     </w:lvl>
   </w:abstractNum>
-  <w:abstractNum w:abstractNumId="14" w15:restartNumberingAfterBreak="0">
+  <w:abstractNum w:abstractNumId="19" w15:restartNumberingAfterBreak="0">
     <w:nsid w:val="387E7EA9"/>
     <w:multiLevelType w:val="multilevel"/>
     <w:tmpl w:val="D0F268EE"/>
@@ -5811,7 +8012,7 @@
       </w:pPr>
     </w:lvl>
   </w:abstractNum>
-  <w:abstractNum w:abstractNumId="15" w15:restartNumberingAfterBreak="0">
+  <w:abstractNum w:abstractNumId="20" w15:restartNumberingAfterBreak="0">
     <w:nsid w:val="41BD30CB"/>
     <w:multiLevelType w:val="multilevel"/>
     <w:tmpl w:val="518AA23C"/>
@@ -5960,7 +8161,305 @@
       </w:rPr>
     </w:lvl>
   </w:abstractNum>
-  <w:abstractNum w:abstractNumId="16" w15:restartNumberingAfterBreak="0">
+  <w:abstractNum w:abstractNumId="21" w15:restartNumberingAfterBreak="0">
+    <w:nsid w:val="4ACB1301"/>
+    <w:multiLevelType w:val="multilevel"/>
+    <w:tmpl w:val="8524506A"/>
+    <w:lvl w:ilvl="0">
+      <w:start w:val="1"/>
+      <w:numFmt w:val="bullet"/>
+      <w:lvlText w:val=""/>
+      <w:lvlJc w:val="left"/>
+      <w:pPr>
+        <w:tabs>
+          <w:tab w:val="num" w:pos="720"/>
+        </w:tabs>
+        <w:ind w:left="720" w:hanging="360"/>
+      </w:pPr>
+      <w:rPr>
+        <w:rFonts w:ascii="Symbol" w:hAnsi="Symbol" w:hint="default"/>
+        <w:sz w:val="20"/>
+      </w:rPr>
+    </w:lvl>
+    <w:lvl w:ilvl="1" w:tentative="1">
+      <w:start w:val="1"/>
+      <w:numFmt w:val="bullet"/>
+      <w:lvlText w:val="o"/>
+      <w:lvlJc w:val="left"/>
+      <w:pPr>
+        <w:tabs>
+          <w:tab w:val="num" w:pos="1440"/>
+        </w:tabs>
+        <w:ind w:left="1440" w:hanging="360"/>
+      </w:pPr>
+      <w:rPr>
+        <w:rFonts w:ascii="Courier New" w:hAnsi="Courier New" w:hint="default"/>
+        <w:sz w:val="20"/>
+      </w:rPr>
+    </w:lvl>
+    <w:lvl w:ilvl="2" w:tentative="1">
+      <w:start w:val="1"/>
+      <w:numFmt w:val="bullet"/>
+      <w:lvlText w:val=""/>
+      <w:lvlJc w:val="left"/>
+      <w:pPr>
+        <w:tabs>
+          <w:tab w:val="num" w:pos="2160"/>
+        </w:tabs>
+        <w:ind w:left="2160" w:hanging="360"/>
+      </w:pPr>
+      <w:rPr>
+        <w:rFonts w:ascii="Wingdings" w:hAnsi="Wingdings" w:hint="default"/>
+        <w:sz w:val="20"/>
+      </w:rPr>
+    </w:lvl>
+    <w:lvl w:ilvl="3" w:tentative="1">
+      <w:start w:val="1"/>
+      <w:numFmt w:val="bullet"/>
+      <w:lvlText w:val=""/>
+      <w:lvlJc w:val="left"/>
+      <w:pPr>
+        <w:tabs>
+          <w:tab w:val="num" w:pos="2880"/>
+        </w:tabs>
+        <w:ind w:left="2880" w:hanging="360"/>
+      </w:pPr>
+      <w:rPr>
+        <w:rFonts w:ascii="Wingdings" w:hAnsi="Wingdings" w:hint="default"/>
+        <w:sz w:val="20"/>
+      </w:rPr>
+    </w:lvl>
+    <w:lvl w:ilvl="4" w:tentative="1">
+      <w:start w:val="1"/>
+      <w:numFmt w:val="bullet"/>
+      <w:lvlText w:val=""/>
+      <w:lvlJc w:val="left"/>
+      <w:pPr>
+        <w:tabs>
+          <w:tab w:val="num" w:pos="3600"/>
+        </w:tabs>
+        <w:ind w:left="3600" w:hanging="360"/>
+      </w:pPr>
+      <w:rPr>
+        <w:rFonts w:ascii="Wingdings" w:hAnsi="Wingdings" w:hint="default"/>
+        <w:sz w:val="20"/>
+      </w:rPr>
+    </w:lvl>
+    <w:lvl w:ilvl="5" w:tentative="1">
+      <w:start w:val="1"/>
+      <w:numFmt w:val="bullet"/>
+      <w:lvlText w:val=""/>
+      <w:lvlJc w:val="left"/>
+      <w:pPr>
+        <w:tabs>
+          <w:tab w:val="num" w:pos="4320"/>
+        </w:tabs>
+        <w:ind w:left="4320" w:hanging="360"/>
+      </w:pPr>
+      <w:rPr>
+        <w:rFonts w:ascii="Wingdings" w:hAnsi="Wingdings" w:hint="default"/>
+        <w:sz w:val="20"/>
+      </w:rPr>
+    </w:lvl>
+    <w:lvl w:ilvl="6" w:tentative="1">
+      <w:start w:val="1"/>
+      <w:numFmt w:val="bullet"/>
+      <w:lvlText w:val=""/>
+      <w:lvlJc w:val="left"/>
+      <w:pPr>
+        <w:tabs>
+          <w:tab w:val="num" w:pos="5040"/>
+        </w:tabs>
+        <w:ind w:left="5040" w:hanging="360"/>
+      </w:pPr>
+      <w:rPr>
+        <w:rFonts w:ascii="Wingdings" w:hAnsi="Wingdings" w:hint="default"/>
+        <w:sz w:val="20"/>
+      </w:rPr>
+    </w:lvl>
+    <w:lvl w:ilvl="7" w:tentative="1">
+      <w:start w:val="1"/>
+      <w:numFmt w:val="bullet"/>
+      <w:lvlText w:val=""/>
+      <w:lvlJc w:val="left"/>
+      <w:pPr>
+        <w:tabs>
+          <w:tab w:val="num" w:pos="5760"/>
+        </w:tabs>
+        <w:ind w:left="5760" w:hanging="360"/>
+      </w:pPr>
+      <w:rPr>
+        <w:rFonts w:ascii="Wingdings" w:hAnsi="Wingdings" w:hint="default"/>
+        <w:sz w:val="20"/>
+      </w:rPr>
+    </w:lvl>
+    <w:lvl w:ilvl="8" w:tentative="1">
+      <w:start w:val="1"/>
+      <w:numFmt w:val="bullet"/>
+      <w:lvlText w:val=""/>
+      <w:lvlJc w:val="left"/>
+      <w:pPr>
+        <w:tabs>
+          <w:tab w:val="num" w:pos="6480"/>
+        </w:tabs>
+        <w:ind w:left="6480" w:hanging="360"/>
+      </w:pPr>
+      <w:rPr>
+        <w:rFonts w:ascii="Wingdings" w:hAnsi="Wingdings" w:hint="default"/>
+        <w:sz w:val="20"/>
+      </w:rPr>
+    </w:lvl>
+  </w:abstractNum>
+  <w:abstractNum w:abstractNumId="22" w15:restartNumberingAfterBreak="0">
+    <w:nsid w:val="4BFA0455"/>
+    <w:multiLevelType w:val="multilevel"/>
+    <w:tmpl w:val="A9E091C2"/>
+    <w:lvl w:ilvl="0">
+      <w:start w:val="1"/>
+      <w:numFmt w:val="bullet"/>
+      <w:lvlText w:val=""/>
+      <w:lvlJc w:val="left"/>
+      <w:pPr>
+        <w:tabs>
+          <w:tab w:val="num" w:pos="720"/>
+        </w:tabs>
+        <w:ind w:left="720" w:hanging="360"/>
+      </w:pPr>
+      <w:rPr>
+        <w:rFonts w:ascii="Symbol" w:hAnsi="Symbol" w:hint="default"/>
+        <w:sz w:val="20"/>
+      </w:rPr>
+    </w:lvl>
+    <w:lvl w:ilvl="1" w:tentative="1">
+      <w:start w:val="1"/>
+      <w:numFmt w:val="bullet"/>
+      <w:lvlText w:val="o"/>
+      <w:lvlJc w:val="left"/>
+      <w:pPr>
+        <w:tabs>
+          <w:tab w:val="num" w:pos="1440"/>
+        </w:tabs>
+        <w:ind w:left="1440" w:hanging="360"/>
+      </w:pPr>
+      <w:rPr>
+        <w:rFonts w:ascii="Courier New" w:hAnsi="Courier New" w:hint="default"/>
+        <w:sz w:val="20"/>
+      </w:rPr>
+    </w:lvl>
+    <w:lvl w:ilvl="2" w:tentative="1">
+      <w:start w:val="1"/>
+      <w:numFmt w:val="bullet"/>
+      <w:lvlText w:val=""/>
+      <w:lvlJc w:val="left"/>
+      <w:pPr>
+        <w:tabs>
+          <w:tab w:val="num" w:pos="2160"/>
+        </w:tabs>
+        <w:ind w:left="2160" w:hanging="360"/>
+      </w:pPr>
+      <w:rPr>
+        <w:rFonts w:ascii="Wingdings" w:hAnsi="Wingdings" w:hint="default"/>
+        <w:sz w:val="20"/>
+      </w:rPr>
+    </w:lvl>
+    <w:lvl w:ilvl="3" w:tentative="1">
+      <w:start w:val="1"/>
+      <w:numFmt w:val="bullet"/>
+      <w:lvlText w:val=""/>
+      <w:lvlJc w:val="left"/>
+      <w:pPr>
+        <w:tabs>
+          <w:tab w:val="num" w:pos="2880"/>
+        </w:tabs>
+        <w:ind w:left="2880" w:hanging="360"/>
+      </w:pPr>
+      <w:rPr>
+        <w:rFonts w:ascii="Wingdings" w:hAnsi="Wingdings" w:hint="default"/>
+        <w:sz w:val="20"/>
+      </w:rPr>
+    </w:lvl>
+    <w:lvl w:ilvl="4" w:tentative="1">
+      <w:start w:val="1"/>
+      <w:numFmt w:val="bullet"/>
+      <w:lvlText w:val=""/>
+      <w:lvlJc w:val="left"/>
+      <w:pPr>
+        <w:tabs>
+          <w:tab w:val="num" w:pos="3600"/>
+        </w:tabs>
+        <w:ind w:left="3600" w:hanging="360"/>
+      </w:pPr>
+      <w:rPr>
+        <w:rFonts w:ascii="Wingdings" w:hAnsi="Wingdings" w:hint="default"/>
+        <w:sz w:val="20"/>
+      </w:rPr>
+    </w:lvl>
+    <w:lvl w:ilvl="5" w:tentative="1">
+      <w:start w:val="1"/>
+      <w:numFmt w:val="bullet"/>
+      <w:lvlText w:val=""/>
+      <w:lvlJc w:val="left"/>
+      <w:pPr>
+        <w:tabs>
+          <w:tab w:val="num" w:pos="4320"/>
+        </w:tabs>
+        <w:ind w:left="4320" w:hanging="360"/>
+      </w:pPr>
+      <w:rPr>
+        <w:rFonts w:ascii="Wingdings" w:hAnsi="Wingdings" w:hint="default"/>
+        <w:sz w:val="20"/>
+      </w:rPr>
+    </w:lvl>
+    <w:lvl w:ilvl="6" w:tentative="1">
+      <w:start w:val="1"/>
+      <w:numFmt w:val="bullet"/>
+      <w:lvlText w:val=""/>
+      <w:lvlJc w:val="left"/>
+      <w:pPr>
+        <w:tabs>
+          <w:tab w:val="num" w:pos="5040"/>
+        </w:tabs>
+        <w:ind w:left="5040" w:hanging="360"/>
+      </w:pPr>
+      <w:rPr>
+        <w:rFonts w:ascii="Wingdings" w:hAnsi="Wingdings" w:hint="default"/>
+        <w:sz w:val="20"/>
+      </w:rPr>
+    </w:lvl>
+    <w:lvl w:ilvl="7" w:tentative="1">
+      <w:start w:val="1"/>
+      <w:numFmt w:val="bullet"/>
+      <w:lvlText w:val=""/>
+      <w:lvlJc w:val="left"/>
+      <w:pPr>
+        <w:tabs>
+          <w:tab w:val="num" w:pos="5760"/>
+        </w:tabs>
+        <w:ind w:left="5760" w:hanging="360"/>
+      </w:pPr>
+      <w:rPr>
+        <w:rFonts w:ascii="Wingdings" w:hAnsi="Wingdings" w:hint="default"/>
+        <w:sz w:val="20"/>
+      </w:rPr>
+    </w:lvl>
+    <w:lvl w:ilvl="8" w:tentative="1">
+      <w:start w:val="1"/>
+      <w:numFmt w:val="bullet"/>
+      <w:lvlText w:val=""/>
+      <w:lvlJc w:val="left"/>
+      <w:pPr>
+        <w:tabs>
+          <w:tab w:val="num" w:pos="6480"/>
+        </w:tabs>
+        <w:ind w:left="6480" w:hanging="360"/>
+      </w:pPr>
+      <w:rPr>
+        <w:rFonts w:ascii="Wingdings" w:hAnsi="Wingdings" w:hint="default"/>
+        <w:sz w:val="20"/>
+      </w:rPr>
+    </w:lvl>
+  </w:abstractNum>
+  <w:abstractNum w:abstractNumId="23" w15:restartNumberingAfterBreak="0">
     <w:nsid w:val="549B133D"/>
     <w:multiLevelType w:val="multilevel"/>
     <w:tmpl w:val="61100518"/>
@@ -6109,7 +8608,7 @@
       </w:rPr>
     </w:lvl>
   </w:abstractNum>
-  <w:abstractNum w:abstractNumId="17" w15:restartNumberingAfterBreak="0">
+  <w:abstractNum w:abstractNumId="24" w15:restartNumberingAfterBreak="0">
     <w:nsid w:val="56DD17B0"/>
     <w:multiLevelType w:val="multilevel"/>
     <w:tmpl w:val="FE70CFFE"/>
@@ -6258,7 +8757,7 @@
       </w:rPr>
     </w:lvl>
   </w:abstractNum>
-  <w:abstractNum w:abstractNumId="18" w15:restartNumberingAfterBreak="0">
+  <w:abstractNum w:abstractNumId="25" w15:restartNumberingAfterBreak="0">
     <w:nsid w:val="57E832A0"/>
     <w:multiLevelType w:val="multilevel"/>
     <w:tmpl w:val="C582B112"/>
@@ -6407,7 +8906,7 @@
       </w:rPr>
     </w:lvl>
   </w:abstractNum>
-  <w:abstractNum w:abstractNumId="19" w15:restartNumberingAfterBreak="0">
+  <w:abstractNum w:abstractNumId="26" w15:restartNumberingAfterBreak="0">
     <w:nsid w:val="5A552B27"/>
     <w:multiLevelType w:val="multilevel"/>
     <w:tmpl w:val="82EC1C40"/>
@@ -6556,7 +9055,7 @@
       </w:rPr>
     </w:lvl>
   </w:abstractNum>
-  <w:abstractNum w:abstractNumId="20" w15:restartNumberingAfterBreak="0">
+  <w:abstractNum w:abstractNumId="27" w15:restartNumberingAfterBreak="0">
     <w:nsid w:val="5C3B07DE"/>
     <w:multiLevelType w:val="multilevel"/>
     <w:tmpl w:val="26749D7A"/>
@@ -6705,7 +9204,7 @@
       </w:rPr>
     </w:lvl>
   </w:abstractNum>
-  <w:abstractNum w:abstractNumId="21" w15:restartNumberingAfterBreak="0">
+  <w:abstractNum w:abstractNumId="28" w15:restartNumberingAfterBreak="0">
     <w:nsid w:val="64CF2595"/>
     <w:multiLevelType w:val="multilevel"/>
     <w:tmpl w:val="04E40310"/>
@@ -6854,7 +9353,7 @@
       </w:rPr>
     </w:lvl>
   </w:abstractNum>
-  <w:abstractNum w:abstractNumId="22" w15:restartNumberingAfterBreak="0">
+  <w:abstractNum w:abstractNumId="29" w15:restartNumberingAfterBreak="0">
     <w:nsid w:val="6827659C"/>
     <w:multiLevelType w:val="multilevel"/>
     <w:tmpl w:val="DBD63AD6"/>
@@ -7003,7 +9502,7 @@
       </w:rPr>
     </w:lvl>
   </w:abstractNum>
-  <w:abstractNum w:abstractNumId="23" w15:restartNumberingAfterBreak="0">
+  <w:abstractNum w:abstractNumId="30" w15:restartNumberingAfterBreak="0">
     <w:nsid w:val="6D0943D6"/>
     <w:multiLevelType w:val="multilevel"/>
     <w:tmpl w:val="4F9A5390"/>
@@ -7152,7 +9651,7 @@
       </w:rPr>
     </w:lvl>
   </w:abstractNum>
-  <w:abstractNum w:abstractNumId="24" w15:restartNumberingAfterBreak="0">
+  <w:abstractNum w:abstractNumId="31" w15:restartNumberingAfterBreak="0">
     <w:nsid w:val="6F612A63"/>
     <w:multiLevelType w:val="multilevel"/>
     <w:tmpl w:val="B37295C8"/>
@@ -7265,7 +9764,7 @@
       </w:pPr>
     </w:lvl>
   </w:abstractNum>
-  <w:abstractNum w:abstractNumId="25" w15:restartNumberingAfterBreak="0">
+  <w:abstractNum w:abstractNumId="32" w15:restartNumberingAfterBreak="0">
     <w:nsid w:val="736C3F78"/>
     <w:multiLevelType w:val="multilevel"/>
     <w:tmpl w:val="1C44A5E2"/>
@@ -7414,7 +9913,7 @@
       </w:rPr>
     </w:lvl>
   </w:abstractNum>
-  <w:abstractNum w:abstractNumId="26" w15:restartNumberingAfterBreak="0">
+  <w:abstractNum w:abstractNumId="33" w15:restartNumberingAfterBreak="0">
     <w:nsid w:val="75C72BE2"/>
     <w:multiLevelType w:val="multilevel"/>
     <w:tmpl w:val="5CF0DEA6"/>
@@ -7564,85 +10063,106 @@
     </w:lvl>
   </w:abstractNum>
   <w:num w:numId="1" w16cid:durableId="1947227890">
+    <w:abstractNumId w:val="9"/>
+  </w:num>
+  <w:num w:numId="2" w16cid:durableId="530806132">
+    <w:abstractNumId w:val="26"/>
+  </w:num>
+  <w:num w:numId="3" w16cid:durableId="542132107">
+    <w:abstractNumId w:val="13"/>
+  </w:num>
+  <w:num w:numId="4" w16cid:durableId="1768188646">
+    <w:abstractNumId w:val="23"/>
+  </w:num>
+  <w:num w:numId="5" w16cid:durableId="1646087340">
+    <w:abstractNumId w:val="24"/>
+  </w:num>
+  <w:num w:numId="6" w16cid:durableId="956449126">
+    <w:abstractNumId w:val="12"/>
+  </w:num>
+  <w:num w:numId="7" w16cid:durableId="801465078">
+    <w:abstractNumId w:val="18"/>
+  </w:num>
+  <w:num w:numId="8" w16cid:durableId="178350886">
+    <w:abstractNumId w:val="1"/>
+  </w:num>
+  <w:num w:numId="9" w16cid:durableId="1609892091">
+    <w:abstractNumId w:val="31"/>
+  </w:num>
+  <w:num w:numId="10" w16cid:durableId="1086733405">
+    <w:abstractNumId w:val="20"/>
+  </w:num>
+  <w:num w:numId="11" w16cid:durableId="448671403">
+    <w:abstractNumId w:val="4"/>
+  </w:num>
+  <w:num w:numId="12" w16cid:durableId="1549604856">
+    <w:abstractNumId w:val="2"/>
+  </w:num>
+  <w:num w:numId="13" w16cid:durableId="1610165611">
+    <w:abstractNumId w:val="14"/>
+  </w:num>
+  <w:num w:numId="14" w16cid:durableId="1330790243">
+    <w:abstractNumId w:val="5"/>
+  </w:num>
+  <w:num w:numId="15" w16cid:durableId="1237324528">
+    <w:abstractNumId w:val="29"/>
+  </w:num>
+  <w:num w:numId="16" w16cid:durableId="1701205835">
+    <w:abstractNumId w:val="19"/>
+  </w:num>
+  <w:num w:numId="17" w16cid:durableId="900022887">
+    <w:abstractNumId w:val="10"/>
+  </w:num>
+  <w:num w:numId="18" w16cid:durableId="2098014961">
+    <w:abstractNumId w:val="17"/>
+  </w:num>
+  <w:num w:numId="19" w16cid:durableId="517700698">
     <w:abstractNumId w:val="6"/>
   </w:num>
-  <w:num w:numId="2" w16cid:durableId="530806132">
-    <w:abstractNumId w:val="19"/>
+  <w:num w:numId="20" w16cid:durableId="1177963984">
+    <w:abstractNumId w:val="25"/>
   </w:num>
-  <w:num w:numId="3" w16cid:durableId="542132107">
-    <w:abstractNumId w:val="10"/>
+  <w:num w:numId="21" w16cid:durableId="583102698">
+    <w:abstractNumId w:val="32"/>
   </w:num>
-  <w:num w:numId="4" w16cid:durableId="1768188646">
+  <w:num w:numId="22" w16cid:durableId="1746490720">
+    <w:abstractNumId w:val="8"/>
+  </w:num>
+  <w:num w:numId="23" w16cid:durableId="732773619">
+    <w:abstractNumId w:val="11"/>
+  </w:num>
+  <w:num w:numId="24" w16cid:durableId="38750114">
+    <w:abstractNumId w:val="33"/>
+  </w:num>
+  <w:num w:numId="25" w16cid:durableId="2049062257">
+    <w:abstractNumId w:val="27"/>
+  </w:num>
+  <w:num w:numId="26" w16cid:durableId="161940872">
+    <w:abstractNumId w:val="30"/>
+  </w:num>
+  <w:num w:numId="27" w16cid:durableId="1754401112">
+    <w:abstractNumId w:val="28"/>
+  </w:num>
+  <w:num w:numId="28" w16cid:durableId="1970360395">
+    <w:abstractNumId w:val="0"/>
+  </w:num>
+  <w:num w:numId="29" w16cid:durableId="2009015637">
     <w:abstractNumId w:val="16"/>
   </w:num>
-  <w:num w:numId="5" w16cid:durableId="1646087340">
-    <w:abstractNumId w:val="17"/>
+  <w:num w:numId="30" w16cid:durableId="1319923396">
+    <w:abstractNumId w:val="3"/>
   </w:num>
-  <w:num w:numId="6" w16cid:durableId="956449126">
-    <w:abstractNumId w:val="9"/>
-  </w:num>
-  <w:num w:numId="7" w16cid:durableId="801465078">
-    <w:abstractNumId w:val="13"/>
-  </w:num>
-  <w:num w:numId="8" w16cid:durableId="178350886">
-    <w:abstractNumId w:val="0"/>
-  </w:num>
-  <w:num w:numId="9" w16cid:durableId="1609892091">
-    <w:abstractNumId w:val="24"/>
-  </w:num>
-  <w:num w:numId="10" w16cid:durableId="1086733405">
+  <w:num w:numId="31" w16cid:durableId="281809268">
     <w:abstractNumId w:val="15"/>
   </w:num>
-  <w:num w:numId="11" w16cid:durableId="448671403">
-    <w:abstractNumId w:val="2"/>
+  <w:num w:numId="32" w16cid:durableId="963779585">
+    <w:abstractNumId w:val="21"/>
   </w:num>
-  <w:num w:numId="12" w16cid:durableId="1549604856">
-    <w:abstractNumId w:val="1"/>
-  </w:num>
-  <w:num w:numId="13" w16cid:durableId="1610165611">
-    <w:abstractNumId w:val="11"/>
-  </w:num>
-  <w:num w:numId="14" w16cid:durableId="1330790243">
-    <w:abstractNumId w:val="3"/>
-  </w:num>
-  <w:num w:numId="15" w16cid:durableId="1237324528">
-    <w:abstractNumId w:val="22"/>
-  </w:num>
-  <w:num w:numId="16" w16cid:durableId="1701205835">
-    <w:abstractNumId w:val="14"/>
-  </w:num>
-  <w:num w:numId="17" w16cid:durableId="900022887">
+  <w:num w:numId="33" w16cid:durableId="573397563">
     <w:abstractNumId w:val="7"/>
   </w:num>
-  <w:num w:numId="18" w16cid:durableId="2098014961">
-    <w:abstractNumId w:val="12"/>
-  </w:num>
-  <w:num w:numId="19" w16cid:durableId="517700698">
-    <w:abstractNumId w:val="4"/>
-  </w:num>
-  <w:num w:numId="20" w16cid:durableId="1177963984">
-    <w:abstractNumId w:val="18"/>
-  </w:num>
-  <w:num w:numId="21" w16cid:durableId="583102698">
-    <w:abstractNumId w:val="25"/>
-  </w:num>
-  <w:num w:numId="22" w16cid:durableId="1746490720">
-    <w:abstractNumId w:val="5"/>
-  </w:num>
-  <w:num w:numId="23" w16cid:durableId="732773619">
-    <w:abstractNumId w:val="8"/>
-  </w:num>
-  <w:num w:numId="24" w16cid:durableId="38750114">
-    <w:abstractNumId w:val="26"/>
-  </w:num>
-  <w:num w:numId="25" w16cid:durableId="2049062257">
-    <w:abstractNumId w:val="20"/>
-  </w:num>
-  <w:num w:numId="26" w16cid:durableId="161940872">
-    <w:abstractNumId w:val="23"/>
-  </w:num>
-  <w:num w:numId="27" w16cid:durableId="1754401112">
-    <w:abstractNumId w:val="21"/>
+  <w:num w:numId="34" w16cid:durableId="356125107">
+    <w:abstractNumId w:val="22"/>
   </w:num>
 </w:numbering>
 </file>

</xml_diff>